<commit_message>
[add]add pubkeys and all server ip.
</commit_message>
<xml_diff>
--- a/add.docx
+++ b/add.docx
@@ -8866,7 +8866,6 @@
               <w:widowControl/>
               <w:jc w:val="left"/>
               <w:rPr>
-                <w:rFonts w:hint="eastAsia"/>
                 <w:b/>
               </w:rPr>
             </w:pPr>
@@ -8887,7 +8886,6 @@
               <w:widowControl/>
               <w:jc w:val="left"/>
               <w:rPr>
-                <w:rFonts w:hint="eastAsia"/>
                 <w:b/>
               </w:rPr>
             </w:pPr>
@@ -8931,7 +8929,6 @@
               <w:widowControl/>
               <w:jc w:val="left"/>
               <w:rPr>
-                <w:rFonts w:hint="eastAsia"/>
                 <w:b/>
               </w:rPr>
             </w:pPr>
@@ -8969,7 +8966,6 @@
               <w:widowControl/>
               <w:jc w:val="left"/>
               <w:rPr>
-                <w:rFonts w:hint="eastAsia"/>
                 <w:b/>
               </w:rPr>
             </w:pPr>
@@ -9647,7 +9643,6 @@
               <w:widowControl/>
               <w:jc w:val="left"/>
               <w:rPr>
-                <w:rFonts w:hint="eastAsia"/>
                 <w:b/>
               </w:rPr>
             </w:pPr>
@@ -9684,7 +9679,6 @@
               <w:widowControl/>
               <w:jc w:val="left"/>
               <w:rPr>
-                <w:rFonts w:hint="eastAsia"/>
                 <w:b/>
               </w:rPr>
             </w:pPr>
@@ -9722,7 +9716,6 @@
               <w:widowControl/>
               <w:jc w:val="left"/>
               <w:rPr>
-                <w:rFonts w:hint="eastAsia"/>
                 <w:b/>
               </w:rPr>
             </w:pPr>
@@ -10112,7 +10105,6 @@
               <w:widowControl/>
               <w:jc w:val="left"/>
               <w:rPr>
-                <w:rFonts w:hint="eastAsia"/>
                 <w:b/>
               </w:rPr>
             </w:pPr>
@@ -10149,7 +10141,6 @@
               <w:widowControl/>
               <w:jc w:val="left"/>
               <w:rPr>
-                <w:rFonts w:hint="eastAsia"/>
                 <w:b/>
               </w:rPr>
             </w:pPr>
@@ -10182,7 +10173,6 @@
         <w:widowControl/>
         <w:jc w:val="left"/>
         <w:rPr>
-          <w:rFonts w:hint="eastAsia"/>
           <w:b/>
         </w:rPr>
       </w:pPr>
@@ -10588,7 +10578,6 @@
         </w:rPr>
         <w:t>．</w:t>
       </w:r>
-      <w:bookmarkStart w:id="0" w:name="_GoBack"/>
       <w:proofErr w:type="gramStart"/>
       <w:r>
         <w:rPr>
@@ -10678,7 +10667,6 @@
         </w:rPr>
         <w:t>&amp;online=</w:t>
       </w:r>
-      <w:bookmarkEnd w:id="0"/>
     </w:p>
     <w:p>
       <w:pPr>
@@ -11916,6 +11904,1168 @@
           </w:p>
         </w:tc>
       </w:tr>
+    </w:tbl>
+    <w:p>
+      <w:pPr>
+        <w:widowControl/>
+        <w:jc w:val="left"/>
+        <w:rPr>
+          <w:rFonts w:ascii="Arial" w:hAnsi="Arial" w:cs="Arial"/>
+          <w:b/>
+          <w:bCs/>
+          <w:color w:val="000000"/>
+          <w:sz w:val="20"/>
+          <w:szCs w:val="20"/>
+        </w:rPr>
+      </w:pPr>
+    </w:p>
+    <w:p>
+      <w:pPr>
+        <w:widowControl/>
+        <w:jc w:val="left"/>
+        <w:rPr>
+          <w:rFonts w:ascii="Arial" w:hAnsi="Arial" w:cs="Arial"/>
+          <w:b/>
+          <w:bCs/>
+          <w:color w:val="000000"/>
+          <w:sz w:val="20"/>
+          <w:szCs w:val="20"/>
+        </w:rPr>
+      </w:pPr>
+    </w:p>
+    <w:p>
+      <w:pPr>
+        <w:widowControl/>
+        <w:jc w:val="left"/>
+        <w:rPr>
+          <w:rFonts w:ascii="Arial" w:hAnsi="Arial" w:cs="Arial"/>
+          <w:b/>
+          <w:bCs/>
+          <w:color w:val="000000"/>
+          <w:sz w:val="20"/>
+          <w:szCs w:val="20"/>
+        </w:rPr>
+      </w:pPr>
+    </w:p>
+    <w:p>
+      <w:pPr>
+        <w:widowControl/>
+        <w:jc w:val="left"/>
+        <w:rPr>
+          <w:rFonts w:ascii="Arial" w:hAnsi="Arial" w:cs="Arial"/>
+          <w:b/>
+          <w:bCs/>
+          <w:color w:val="000000"/>
+          <w:sz w:val="20"/>
+          <w:szCs w:val="20"/>
+        </w:rPr>
+      </w:pPr>
+    </w:p>
+    <w:p>
+      <w:pPr>
+        <w:widowControl/>
+        <w:jc w:val="left"/>
+        <w:rPr>
+          <w:rFonts w:ascii="Arial" w:hAnsi="Arial" w:cs="Arial"/>
+          <w:b/>
+          <w:bCs/>
+          <w:color w:val="000000"/>
+          <w:sz w:val="20"/>
+          <w:szCs w:val="20"/>
+        </w:rPr>
+      </w:pPr>
+    </w:p>
+    <w:p>
+      <w:pPr>
+        <w:widowControl/>
+        <w:jc w:val="left"/>
+        <w:rPr>
+          <w:rFonts w:ascii="Arial" w:hAnsi="Arial" w:cs="Arial"/>
+          <w:b/>
+          <w:bCs/>
+          <w:color w:val="000000"/>
+          <w:sz w:val="20"/>
+          <w:szCs w:val="20"/>
+        </w:rPr>
+      </w:pPr>
+    </w:p>
+    <w:p>
+      <w:pPr>
+        <w:widowControl/>
+        <w:jc w:val="left"/>
+        <w:rPr>
+          <w:rFonts w:ascii="Arial" w:hAnsi="Arial" w:cs="Arial"/>
+          <w:b/>
+          <w:bCs/>
+          <w:color w:val="000000"/>
+          <w:sz w:val="20"/>
+          <w:szCs w:val="20"/>
+        </w:rPr>
+      </w:pPr>
+    </w:p>
+    <w:p>
+      <w:pPr>
+        <w:widowControl/>
+        <w:jc w:val="left"/>
+        <w:rPr>
+          <w:rFonts w:ascii="Arial" w:hAnsi="Arial" w:cs="Arial"/>
+          <w:b/>
+          <w:bCs/>
+          <w:color w:val="000000"/>
+          <w:sz w:val="20"/>
+          <w:szCs w:val="20"/>
+        </w:rPr>
+      </w:pPr>
+    </w:p>
+    <w:p>
+      <w:pPr>
+        <w:pStyle w:val="a6"/>
+        <w:widowControl/>
+        <w:numPr>
+          <w:ilvl w:val="0"/>
+          <w:numId w:val="8"/>
+        </w:numPr>
+        <w:ind w:firstLineChars="0"/>
+        <w:jc w:val="left"/>
+        <w:rPr>
+          <w:rFonts w:ascii="Arial" w:hAnsi="Arial" w:cs="Arial"/>
+          <w:b/>
+          <w:bCs/>
+          <w:color w:val="000000"/>
+          <w:sz w:val="20"/>
+          <w:szCs w:val="20"/>
+        </w:rPr>
+      </w:pPr>
+      <w:r>
+        <w:rPr>
+          <w:rFonts w:ascii="Arial" w:hAnsi="Arial" w:cs="Arial"/>
+          <w:b/>
+          <w:bCs/>
+          <w:color w:val="000000"/>
+          <w:sz w:val="20"/>
+          <w:szCs w:val="20"/>
+        </w:rPr>
+        <w:lastRenderedPageBreak/>
+        <w:t>admin</w:t>
+      </w:r>
+      <w:r>
+        <w:rPr>
+          <w:rFonts w:ascii="Arial" w:hAnsi="Arial" w:cs="Arial" w:hint="eastAsia"/>
+          <w:b/>
+          <w:bCs/>
+          <w:color w:val="000000"/>
+          <w:sz w:val="20"/>
+          <w:szCs w:val="20"/>
+        </w:rPr>
+        <w:t>/</w:t>
+      </w:r>
+      <w:proofErr w:type="spellStart"/>
+      <w:r>
+        <w:rPr>
+          <w:rFonts w:ascii="Arial" w:hAnsi="Arial" w:cs="Arial" w:hint="eastAsia"/>
+          <w:b/>
+          <w:bCs/>
+          <w:color w:val="000000"/>
+          <w:sz w:val="20"/>
+          <w:szCs w:val="20"/>
+        </w:rPr>
+        <w:t>api</w:t>
+      </w:r>
+      <w:proofErr w:type="spellEnd"/>
+      <w:r>
+        <w:rPr>
+          <w:rFonts w:ascii="Arial" w:hAnsi="Arial" w:cs="Arial" w:hint="eastAsia"/>
+          <w:b/>
+          <w:bCs/>
+          <w:color w:val="000000"/>
+          <w:sz w:val="20"/>
+          <w:szCs w:val="20"/>
+        </w:rPr>
+        <w:t>/</w:t>
+      </w:r>
+      <w:proofErr w:type="spellStart"/>
+      <w:r>
+        <w:rPr>
+          <w:rFonts w:ascii="Arial" w:hAnsi="Arial" w:cs="Arial"/>
+          <w:b/>
+          <w:bCs/>
+          <w:color w:val="000000"/>
+          <w:sz w:val="20"/>
+          <w:szCs w:val="20"/>
+        </w:rPr>
+        <w:t>userinfo</w:t>
+      </w:r>
+      <w:proofErr w:type="spellEnd"/>
+      <w:r>
+        <w:rPr>
+          <w:rFonts w:ascii="Arial" w:hAnsi="Arial" w:cs="Arial"/>
+          <w:b/>
+          <w:bCs/>
+          <w:color w:val="000000"/>
+          <w:sz w:val="20"/>
+          <w:szCs w:val="20"/>
+        </w:rPr>
+        <w:t>/</w:t>
+      </w:r>
+      <w:proofErr w:type="spellStart"/>
+      <w:r>
+        <w:rPr>
+          <w:rFonts w:ascii="Arial" w:hAnsi="Arial" w:cs="Arial"/>
+          <w:b/>
+          <w:bCs/>
+          <w:color w:val="000000"/>
+          <w:sz w:val="20"/>
+          <w:szCs w:val="20"/>
+        </w:rPr>
+        <w:t>update</w:t>
+      </w:r>
+      <w:r>
+        <w:rPr>
+          <w:rFonts w:ascii="Arial" w:hAnsi="Arial" w:cs="Arial" w:hint="eastAsia"/>
+          <w:b/>
+          <w:bCs/>
+          <w:color w:val="000000"/>
+          <w:sz w:val="20"/>
+          <w:szCs w:val="20"/>
+        </w:rPr>
+        <w:t>?user_name</w:t>
+      </w:r>
+      <w:proofErr w:type="spellEnd"/>
+      <w:r>
+        <w:rPr>
+          <w:rFonts w:ascii="Arial" w:hAnsi="Arial" w:cs="Arial" w:hint="eastAsia"/>
+          <w:b/>
+          <w:bCs/>
+          <w:color w:val="000000"/>
+          <w:sz w:val="20"/>
+          <w:szCs w:val="20"/>
+        </w:rPr>
+        <w:t>=&amp;</w:t>
+      </w:r>
+      <w:proofErr w:type="spellStart"/>
+      <w:r>
+        <w:rPr>
+          <w:rFonts w:ascii="Arial" w:hAnsi="Arial" w:cs="Arial" w:hint="eastAsia"/>
+          <w:b/>
+          <w:bCs/>
+          <w:color w:val="000000"/>
+          <w:sz w:val="20"/>
+          <w:szCs w:val="20"/>
+        </w:rPr>
+        <w:t>old_pwd</w:t>
+      </w:r>
+      <w:proofErr w:type="spellEnd"/>
+      <w:r>
+        <w:rPr>
+          <w:rFonts w:ascii="Arial" w:hAnsi="Arial" w:cs="Arial" w:hint="eastAsia"/>
+          <w:b/>
+          <w:bCs/>
+          <w:color w:val="000000"/>
+          <w:sz w:val="20"/>
+          <w:szCs w:val="20"/>
+        </w:rPr>
+        <w:t xml:space="preserve"> =&amp;</w:t>
+      </w:r>
+      <w:proofErr w:type="spellStart"/>
+      <w:r>
+        <w:rPr>
+          <w:rFonts w:ascii="Arial" w:hAnsi="Arial" w:cs="Arial" w:hint="eastAsia"/>
+          <w:b/>
+          <w:bCs/>
+          <w:color w:val="000000"/>
+          <w:sz w:val="20"/>
+          <w:szCs w:val="20"/>
+        </w:rPr>
+        <w:t>new_pwd</w:t>
+      </w:r>
+      <w:proofErr w:type="spellEnd"/>
+      <w:r>
+        <w:rPr>
+          <w:rFonts w:ascii="Arial" w:hAnsi="Arial" w:cs="Arial" w:hint="eastAsia"/>
+          <w:b/>
+          <w:bCs/>
+          <w:color w:val="000000"/>
+          <w:sz w:val="20"/>
+          <w:szCs w:val="20"/>
+        </w:rPr>
+        <w:t>=</w:t>
+      </w:r>
+    </w:p>
+    <w:p>
+      <w:pPr>
+        <w:widowControl/>
+        <w:jc w:val="left"/>
+        <w:rPr>
+          <w:rFonts w:ascii="Arial" w:hAnsi="Arial" w:cs="Arial"/>
+          <w:b/>
+          <w:bCs/>
+          <w:color w:val="000000"/>
+          <w:sz w:val="20"/>
+          <w:szCs w:val="20"/>
+        </w:rPr>
+      </w:pPr>
+      <w:r>
+        <w:rPr>
+          <w:rFonts w:ascii="Arial" w:hAnsi="Arial" w:cs="Arial" w:hint="eastAsia"/>
+          <w:b/>
+          <w:bCs/>
+          <w:color w:val="000000"/>
+          <w:sz w:val="20"/>
+          <w:szCs w:val="20"/>
+        </w:rPr>
+        <w:t>成功则返回</w:t>
+      </w:r>
+      <w:r>
+        <w:rPr>
+          <w:rFonts w:ascii="Arial" w:hAnsi="Arial" w:cs="Arial"/>
+          <w:b/>
+          <w:bCs/>
+          <w:color w:val="000000"/>
+          <w:sz w:val="20"/>
+          <w:szCs w:val="20"/>
+        </w:rPr>
+        <w:t>{"sta":1, "</w:t>
+      </w:r>
+      <w:proofErr w:type="spellStart"/>
+      <w:r>
+        <w:rPr>
+          <w:rFonts w:ascii="Arial" w:hAnsi="Arial" w:cs="Arial"/>
+          <w:b/>
+          <w:bCs/>
+          <w:color w:val="000000"/>
+          <w:sz w:val="20"/>
+          <w:szCs w:val="20"/>
+        </w:rPr>
+        <w:t>tips":"change</w:t>
+      </w:r>
+      <w:proofErr w:type="spellEnd"/>
+      <w:r>
+        <w:rPr>
+          <w:rFonts w:ascii="Arial" w:hAnsi="Arial" w:cs="Arial"/>
+          <w:b/>
+          <w:bCs/>
+          <w:color w:val="000000"/>
+          <w:sz w:val="20"/>
+          <w:szCs w:val="20"/>
+        </w:rPr>
+        <w:t xml:space="preserve"> password successful !"}</w:t>
+      </w:r>
+    </w:p>
+    <w:p>
+      <w:pPr>
+        <w:widowControl/>
+        <w:jc w:val="left"/>
+        <w:rPr>
+          <w:rFonts w:ascii="Arial" w:hAnsi="Arial" w:cs="Arial"/>
+          <w:b/>
+          <w:bCs/>
+          <w:color w:val="000000"/>
+          <w:sz w:val="20"/>
+          <w:szCs w:val="20"/>
+        </w:rPr>
+      </w:pPr>
+      <w:r>
+        <w:rPr>
+          <w:rFonts w:ascii="Arial" w:hAnsi="Arial" w:cs="Arial" w:hint="eastAsia"/>
+          <w:b/>
+          <w:bCs/>
+          <w:color w:val="000000"/>
+          <w:sz w:val="20"/>
+          <w:szCs w:val="20"/>
+        </w:rPr>
+        <w:t>密码不匹配返回：</w:t>
+      </w:r>
+      <w:r>
+        <w:rPr>
+          <w:rFonts w:ascii="Arial" w:hAnsi="Arial" w:cs="Arial"/>
+          <w:b/>
+          <w:bCs/>
+          <w:color w:val="000000"/>
+          <w:sz w:val="20"/>
+          <w:szCs w:val="20"/>
+        </w:rPr>
+        <w:t>{"</w:t>
+      </w:r>
+      <w:proofErr w:type="spellStart"/>
+      <w:r>
+        <w:rPr>
+          <w:rFonts w:ascii="Arial" w:hAnsi="Arial" w:cs="Arial"/>
+          <w:b/>
+          <w:bCs/>
+          <w:color w:val="000000"/>
+          <w:sz w:val="20"/>
+          <w:szCs w:val="20"/>
+        </w:rPr>
+        <w:t>sta</w:t>
+      </w:r>
+      <w:proofErr w:type="spellEnd"/>
+      <w:r>
+        <w:rPr>
+          <w:rFonts w:ascii="Arial" w:hAnsi="Arial" w:cs="Arial"/>
+          <w:b/>
+          <w:bCs/>
+          <w:color w:val="000000"/>
+          <w:sz w:val="20"/>
+          <w:szCs w:val="20"/>
+        </w:rPr>
+        <w:t>":-1, "</w:t>
+      </w:r>
+      <w:proofErr w:type="spellStart"/>
+      <w:r>
+        <w:rPr>
+          <w:rFonts w:ascii="Arial" w:hAnsi="Arial" w:cs="Arial"/>
+          <w:b/>
+          <w:bCs/>
+          <w:color w:val="000000"/>
+          <w:sz w:val="20"/>
+          <w:szCs w:val="20"/>
+        </w:rPr>
+        <w:t>tips":"password</w:t>
+      </w:r>
+      <w:proofErr w:type="spellEnd"/>
+      <w:r>
+        <w:rPr>
+          <w:rFonts w:ascii="Arial" w:hAnsi="Arial" w:cs="Arial"/>
+          <w:b/>
+          <w:bCs/>
+          <w:color w:val="000000"/>
+          <w:sz w:val="20"/>
+          <w:szCs w:val="20"/>
+        </w:rPr>
+        <w:t xml:space="preserve"> </w:t>
+      </w:r>
+      <w:proofErr w:type="gramStart"/>
+      <w:r>
+        <w:rPr>
+          <w:rFonts w:ascii="Arial" w:hAnsi="Arial" w:cs="Arial"/>
+          <w:b/>
+          <w:bCs/>
+          <w:color w:val="000000"/>
+          <w:sz w:val="20"/>
+          <w:szCs w:val="20"/>
+        </w:rPr>
+        <w:t>error !</w:t>
+      </w:r>
+      <w:proofErr w:type="gramEnd"/>
+      <w:r>
+        <w:rPr>
+          <w:rFonts w:ascii="Arial" w:hAnsi="Arial" w:cs="Arial"/>
+          <w:b/>
+          <w:bCs/>
+          <w:color w:val="000000"/>
+          <w:sz w:val="20"/>
+          <w:szCs w:val="20"/>
+        </w:rPr>
+        <w:t>"}</w:t>
+      </w:r>
+    </w:p>
+    <w:p>
+      <w:pPr>
+        <w:widowControl/>
+        <w:jc w:val="left"/>
+        <w:rPr>
+          <w:rFonts w:ascii="Arial" w:hAnsi="Arial" w:cs="Arial" w:hint="eastAsia"/>
+          <w:b/>
+          <w:bCs/>
+          <w:color w:val="000000"/>
+          <w:sz w:val="20"/>
+          <w:szCs w:val="20"/>
+        </w:rPr>
+      </w:pPr>
+    </w:p>
+    <w:p>
+      <w:pPr>
+        <w:widowControl/>
+        <w:jc w:val="left"/>
+        <w:rPr>
+          <w:rFonts w:ascii="Arial" w:hAnsi="Arial" w:cs="Arial" w:hint="eastAsia"/>
+          <w:b/>
+          <w:bCs/>
+          <w:color w:val="000000"/>
+          <w:sz w:val="20"/>
+          <w:szCs w:val="20"/>
+        </w:rPr>
+      </w:pPr>
+    </w:p>
+    <w:p>
+      <w:pPr>
+        <w:widowControl/>
+        <w:jc w:val="left"/>
+        <w:rPr>
+          <w:rFonts w:ascii="Arial" w:hAnsi="Arial" w:cs="Arial" w:hint="eastAsia"/>
+          <w:b/>
+          <w:bCs/>
+          <w:color w:val="000000"/>
+          <w:sz w:val="20"/>
+          <w:szCs w:val="20"/>
+        </w:rPr>
+      </w:pPr>
+    </w:p>
+    <w:p>
+      <w:pPr>
+        <w:pStyle w:val="a6"/>
+        <w:widowControl/>
+        <w:numPr>
+          <w:ilvl w:val="0"/>
+          <w:numId w:val="9"/>
+        </w:numPr>
+        <w:ind w:firstLineChars="0"/>
+        <w:jc w:val="left"/>
+        <w:rPr>
+          <w:rFonts w:ascii="Arial" w:hAnsi="Arial" w:cs="Arial" w:hint="eastAsia"/>
+          <w:b/>
+          <w:bCs/>
+          <w:color w:val="000000"/>
+          <w:sz w:val="20"/>
+          <w:szCs w:val="20"/>
+        </w:rPr>
+      </w:pPr>
+      <w:bookmarkStart w:id="0" w:name="_GoBack"/>
+      <w:r>
+        <w:rPr>
+          <w:rFonts w:ascii="Arial" w:hAnsi="Arial" w:cs="Arial"/>
+          <w:b/>
+          <w:bCs/>
+          <w:color w:val="000000"/>
+          <w:sz w:val="20"/>
+          <w:szCs w:val="20"/>
+        </w:rPr>
+        <w:t>admin/</w:t>
+      </w:r>
+      <w:proofErr w:type="spellStart"/>
+      <w:r>
+        <w:rPr>
+          <w:rFonts w:ascii="Arial" w:hAnsi="Arial" w:cs="Arial"/>
+          <w:b/>
+          <w:bCs/>
+          <w:color w:val="000000"/>
+          <w:sz w:val="20"/>
+          <w:szCs w:val="20"/>
+        </w:rPr>
+        <w:t>api</w:t>
+      </w:r>
+      <w:proofErr w:type="spellEnd"/>
+      <w:r>
+        <w:rPr>
+          <w:rFonts w:ascii="Arial" w:hAnsi="Arial" w:cs="Arial"/>
+          <w:b/>
+          <w:bCs/>
+          <w:color w:val="000000"/>
+          <w:sz w:val="20"/>
+          <w:szCs w:val="20"/>
+        </w:rPr>
+        <w:t>/update/</w:t>
+      </w:r>
+      <w:proofErr w:type="spellStart"/>
+      <w:r>
+        <w:rPr>
+          <w:rFonts w:ascii="Arial" w:hAnsi="Arial" w:cs="Arial"/>
+          <w:b/>
+          <w:bCs/>
+          <w:color w:val="000000"/>
+          <w:sz w:val="20"/>
+          <w:szCs w:val="20"/>
+        </w:rPr>
+        <w:t>get_version</w:t>
+      </w:r>
+      <w:r>
+        <w:rPr>
+          <w:rFonts w:ascii="Arial" w:hAnsi="Arial" w:cs="Arial" w:hint="eastAsia"/>
+          <w:b/>
+          <w:bCs/>
+          <w:color w:val="000000"/>
+          <w:sz w:val="20"/>
+          <w:szCs w:val="20"/>
+        </w:rPr>
+        <w:t>?lc</w:t>
+      </w:r>
+      <w:proofErr w:type="spellEnd"/>
+      <w:r>
+        <w:rPr>
+          <w:rFonts w:ascii="Arial" w:hAnsi="Arial" w:cs="Arial" w:hint="eastAsia"/>
+          <w:b/>
+          <w:bCs/>
+          <w:color w:val="000000"/>
+          <w:sz w:val="20"/>
+          <w:szCs w:val="20"/>
+        </w:rPr>
+        <w:t>=</w:t>
+      </w:r>
+    </w:p>
+    <w:p>
+      <w:pPr>
+        <w:widowControl/>
+        <w:jc w:val="left"/>
+        <w:rPr>
+          <w:rFonts w:ascii="Arial" w:hAnsi="Arial" w:cs="Arial" w:hint="eastAsia"/>
+          <w:b/>
+          <w:bCs/>
+          <w:color w:val="000000"/>
+          <w:sz w:val="20"/>
+          <w:szCs w:val="20"/>
+        </w:rPr>
+      </w:pPr>
+      <w:r>
+        <w:rPr>
+          <w:rFonts w:ascii="Arial" w:hAnsi="Arial" w:cs="Arial" w:hint="eastAsia"/>
+          <w:b/>
+          <w:bCs/>
+          <w:color w:val="000000"/>
+          <w:sz w:val="20"/>
+          <w:szCs w:val="20"/>
+        </w:rPr>
+        <w:t>返回</w:t>
+      </w:r>
+      <w:r>
+        <w:rPr>
+          <w:rFonts w:ascii="Arial" w:hAnsi="Arial" w:cs="Arial" w:hint="eastAsia"/>
+          <w:b/>
+          <w:bCs/>
+          <w:color w:val="000000"/>
+          <w:sz w:val="20"/>
+          <w:szCs w:val="20"/>
+        </w:rPr>
+        <w:t>{},</w:t>
+      </w:r>
+      <w:r>
+        <w:rPr>
+          <w:rFonts w:ascii="Arial" w:hAnsi="Arial" w:cs="Arial" w:hint="eastAsia"/>
+          <w:b/>
+          <w:bCs/>
+          <w:color w:val="000000"/>
+          <w:sz w:val="20"/>
+          <w:szCs w:val="20"/>
+        </w:rPr>
+        <w:t>内容如下：</w:t>
+      </w:r>
+    </w:p>
+    <w:tbl>
+      <w:tblPr>
+        <w:tblStyle w:val="a5"/>
+        <w:tblW w:w="0" w:type="auto"/>
+        <w:tblLook w:val="04A0" w:firstRow="1" w:lastRow="0" w:firstColumn="1" w:lastColumn="0" w:noHBand="0" w:noVBand="1"/>
+      </w:tblPr>
+      <w:tblGrid>
+        <w:gridCol w:w="4261"/>
+        <w:gridCol w:w="4261"/>
+      </w:tblGrid>
+      <w:tr>
+        <w:tc>
+          <w:tcPr>
+            <w:tcW w:w="4261" w:type="dxa"/>
+          </w:tcPr>
+          <w:p>
+            <w:pPr>
+              <w:widowControl/>
+              <w:jc w:val="left"/>
+              <w:rPr>
+                <w:rFonts w:ascii="Arial" w:hAnsi="Arial" w:cs="Arial"/>
+                <w:b/>
+                <w:bCs/>
+                <w:color w:val="000000"/>
+                <w:sz w:val="20"/>
+                <w:szCs w:val="20"/>
+              </w:rPr>
+            </w:pPr>
+            <w:proofErr w:type="spellStart"/>
+            <w:r>
+              <w:rPr>
+                <w:rFonts w:ascii="Arial" w:hAnsi="Arial" w:cs="Arial"/>
+                <w:b/>
+                <w:bCs/>
+                <w:color w:val="000000"/>
+                <w:sz w:val="20"/>
+                <w:szCs w:val="20"/>
+              </w:rPr>
+              <w:t>download</w:t>
+            </w:r>
+            <w:r>
+              <w:rPr>
+                <w:rFonts w:ascii="Arial" w:hAnsi="Arial" w:cs="Arial" w:hint="eastAsia"/>
+                <w:b/>
+                <w:bCs/>
+                <w:color w:val="000000"/>
+                <w:sz w:val="20"/>
+                <w:szCs w:val="20"/>
+              </w:rPr>
+              <w:t>_url</w:t>
+            </w:r>
+            <w:proofErr w:type="spellEnd"/>
+          </w:p>
+        </w:tc>
+        <w:tc>
+          <w:tcPr>
+            <w:tcW w:w="4261" w:type="dxa"/>
+          </w:tcPr>
+          <w:p>
+            <w:pPr>
+              <w:widowControl/>
+              <w:jc w:val="left"/>
+              <w:rPr>
+                <w:rFonts w:ascii="Arial" w:hAnsi="Arial" w:cs="Arial"/>
+                <w:b/>
+                <w:bCs/>
+                <w:color w:val="000000"/>
+                <w:sz w:val="20"/>
+                <w:szCs w:val="20"/>
+              </w:rPr>
+            </w:pPr>
+          </w:p>
+        </w:tc>
+      </w:tr>
+      <w:tr>
+        <w:tc>
+          <w:tcPr>
+            <w:tcW w:w="4261" w:type="dxa"/>
+          </w:tcPr>
+          <w:p>
+            <w:pPr>
+              <w:widowControl/>
+              <w:jc w:val="left"/>
+              <w:rPr>
+                <w:rFonts w:ascii="Arial" w:hAnsi="Arial" w:cs="Arial"/>
+                <w:b/>
+                <w:bCs/>
+                <w:color w:val="000000"/>
+                <w:sz w:val="20"/>
+                <w:szCs w:val="20"/>
+              </w:rPr>
+            </w:pPr>
+            <w:proofErr w:type="spellStart"/>
+            <w:r>
+              <w:rPr>
+                <w:rFonts w:ascii="Arial" w:hAnsi="Arial" w:cs="Arial" w:hint="eastAsia"/>
+                <w:b/>
+                <w:bCs/>
+                <w:color w:val="000000"/>
+                <w:sz w:val="20"/>
+                <w:szCs w:val="20"/>
+              </w:rPr>
+              <w:t>os</w:t>
+            </w:r>
+            <w:proofErr w:type="spellEnd"/>
+          </w:p>
+        </w:tc>
+        <w:tc>
+          <w:tcPr>
+            <w:tcW w:w="4261" w:type="dxa"/>
+          </w:tcPr>
+          <w:p>
+            <w:pPr>
+              <w:widowControl/>
+              <w:jc w:val="left"/>
+              <w:rPr>
+                <w:rFonts w:ascii="Arial" w:hAnsi="Arial" w:cs="Arial"/>
+                <w:b/>
+                <w:bCs/>
+                <w:color w:val="000000"/>
+                <w:sz w:val="20"/>
+                <w:szCs w:val="20"/>
+              </w:rPr>
+            </w:pPr>
+            <w:r>
+              <w:rPr>
+                <w:rFonts w:ascii="Arial" w:hAnsi="Arial" w:cs="Arial"/>
+                <w:b/>
+                <w:bCs/>
+                <w:color w:val="000000"/>
+                <w:sz w:val="20"/>
+                <w:szCs w:val="20"/>
+              </w:rPr>
+              <w:t>“</w:t>
+            </w:r>
+            <w:r>
+              <w:rPr>
+                <w:rFonts w:ascii="Arial" w:hAnsi="Arial" w:cs="Arial" w:hint="eastAsia"/>
+                <w:b/>
+                <w:bCs/>
+                <w:color w:val="000000"/>
+                <w:sz w:val="20"/>
+                <w:szCs w:val="20"/>
+              </w:rPr>
+              <w:t>android</w:t>
+            </w:r>
+            <w:r>
+              <w:rPr>
+                <w:rFonts w:ascii="Arial" w:hAnsi="Arial" w:cs="Arial"/>
+                <w:b/>
+                <w:bCs/>
+                <w:color w:val="000000"/>
+                <w:sz w:val="20"/>
+                <w:szCs w:val="20"/>
+              </w:rPr>
+              <w:t>”</w:t>
+            </w:r>
+            <w:r>
+              <w:rPr>
+                <w:rFonts w:ascii="Arial" w:hAnsi="Arial" w:cs="Arial" w:hint="eastAsia"/>
+                <w:b/>
+                <w:bCs/>
+                <w:color w:val="000000"/>
+                <w:sz w:val="20"/>
+                <w:szCs w:val="20"/>
+              </w:rPr>
+              <w:t xml:space="preserve"> or </w:t>
+            </w:r>
+            <w:r>
+              <w:rPr>
+                <w:rFonts w:ascii="Arial" w:hAnsi="Arial" w:cs="Arial"/>
+                <w:b/>
+                <w:bCs/>
+                <w:color w:val="000000"/>
+                <w:sz w:val="20"/>
+                <w:szCs w:val="20"/>
+              </w:rPr>
+              <w:t>“</w:t>
+            </w:r>
+            <w:proofErr w:type="spellStart"/>
+            <w:r>
+              <w:rPr>
+                <w:rFonts w:ascii="Arial" w:hAnsi="Arial" w:cs="Arial" w:hint="eastAsia"/>
+                <w:b/>
+                <w:bCs/>
+                <w:color w:val="000000"/>
+                <w:sz w:val="20"/>
+                <w:szCs w:val="20"/>
+              </w:rPr>
+              <w:t>ios</w:t>
+            </w:r>
+            <w:proofErr w:type="spellEnd"/>
+            <w:r>
+              <w:rPr>
+                <w:rFonts w:ascii="Arial" w:hAnsi="Arial" w:cs="Arial"/>
+                <w:b/>
+                <w:bCs/>
+                <w:color w:val="000000"/>
+                <w:sz w:val="20"/>
+                <w:szCs w:val="20"/>
+              </w:rPr>
+              <w:t>”</w:t>
+            </w:r>
+          </w:p>
+        </w:tc>
+      </w:tr>
+      <w:tr>
+        <w:tc>
+          <w:tcPr>
+            <w:tcW w:w="4261" w:type="dxa"/>
+          </w:tcPr>
+          <w:p>
+            <w:pPr>
+              <w:widowControl/>
+              <w:jc w:val="left"/>
+              <w:rPr>
+                <w:rFonts w:ascii="Arial" w:hAnsi="Arial" w:cs="Arial"/>
+                <w:b/>
+                <w:bCs/>
+                <w:color w:val="000000"/>
+                <w:sz w:val="20"/>
+                <w:szCs w:val="20"/>
+              </w:rPr>
+            </w:pPr>
+            <w:proofErr w:type="spellStart"/>
+            <w:r>
+              <w:rPr>
+                <w:rFonts w:ascii="Arial" w:hAnsi="Arial" w:cs="Arial"/>
+                <w:b/>
+                <w:bCs/>
+                <w:color w:val="000000"/>
+                <w:sz w:val="20"/>
+                <w:szCs w:val="20"/>
+              </w:rPr>
+              <w:t>package</w:t>
+            </w:r>
+            <w:r>
+              <w:rPr>
+                <w:rFonts w:ascii="Arial" w:hAnsi="Arial" w:cs="Arial" w:hint="eastAsia"/>
+                <w:b/>
+                <w:bCs/>
+                <w:color w:val="000000"/>
+                <w:sz w:val="20"/>
+                <w:szCs w:val="20"/>
+              </w:rPr>
+              <w:t>_name</w:t>
+            </w:r>
+            <w:proofErr w:type="spellEnd"/>
+          </w:p>
+        </w:tc>
+        <w:tc>
+          <w:tcPr>
+            <w:tcW w:w="4261" w:type="dxa"/>
+          </w:tcPr>
+          <w:p>
+            <w:pPr>
+              <w:widowControl/>
+              <w:jc w:val="left"/>
+              <w:rPr>
+                <w:rFonts w:ascii="Arial" w:hAnsi="Arial" w:cs="Arial"/>
+                <w:b/>
+                <w:bCs/>
+                <w:color w:val="000000"/>
+                <w:sz w:val="20"/>
+                <w:szCs w:val="20"/>
+              </w:rPr>
+            </w:pPr>
+          </w:p>
+        </w:tc>
+      </w:tr>
+      <w:tr>
+        <w:tc>
+          <w:tcPr>
+            <w:tcW w:w="4261" w:type="dxa"/>
+          </w:tcPr>
+          <w:p>
+            <w:pPr>
+              <w:widowControl/>
+              <w:jc w:val="left"/>
+              <w:rPr>
+                <w:rFonts w:ascii="Arial" w:hAnsi="Arial" w:cs="Arial"/>
+                <w:b/>
+                <w:bCs/>
+                <w:color w:val="000000"/>
+                <w:sz w:val="20"/>
+                <w:szCs w:val="20"/>
+              </w:rPr>
+            </w:pPr>
+            <w:proofErr w:type="spellStart"/>
+            <w:r>
+              <w:rPr>
+                <w:rFonts w:ascii="Arial" w:hAnsi="Arial" w:cs="Arial"/>
+                <w:b/>
+                <w:bCs/>
+                <w:color w:val="000000"/>
+                <w:sz w:val="20"/>
+                <w:szCs w:val="20"/>
+              </w:rPr>
+              <w:t>version</w:t>
+            </w:r>
+            <w:r>
+              <w:rPr>
+                <w:rFonts w:ascii="Arial" w:hAnsi="Arial" w:cs="Arial" w:hint="eastAsia"/>
+                <w:b/>
+                <w:bCs/>
+                <w:color w:val="000000"/>
+                <w:sz w:val="20"/>
+                <w:szCs w:val="20"/>
+              </w:rPr>
+              <w:t>_code</w:t>
+            </w:r>
+            <w:proofErr w:type="spellEnd"/>
+          </w:p>
+        </w:tc>
+        <w:tc>
+          <w:tcPr>
+            <w:tcW w:w="4261" w:type="dxa"/>
+          </w:tcPr>
+          <w:p>
+            <w:pPr>
+              <w:widowControl/>
+              <w:jc w:val="left"/>
+              <w:rPr>
+                <w:rFonts w:ascii="Arial" w:hAnsi="Arial" w:cs="Arial"/>
+                <w:b/>
+                <w:bCs/>
+                <w:color w:val="000000"/>
+                <w:sz w:val="20"/>
+                <w:szCs w:val="20"/>
+              </w:rPr>
+            </w:pPr>
+          </w:p>
+        </w:tc>
+      </w:tr>
+      <w:tr>
+        <w:tc>
+          <w:tcPr>
+            <w:tcW w:w="4261" w:type="dxa"/>
+          </w:tcPr>
+          <w:p>
+            <w:pPr>
+              <w:widowControl/>
+              <w:jc w:val="left"/>
+              <w:rPr>
+                <w:rFonts w:ascii="Arial" w:hAnsi="Arial" w:cs="Arial"/>
+                <w:b/>
+                <w:bCs/>
+                <w:color w:val="000000"/>
+                <w:sz w:val="20"/>
+                <w:szCs w:val="20"/>
+              </w:rPr>
+            </w:pPr>
+            <w:proofErr w:type="spellStart"/>
+            <w:r>
+              <w:rPr>
+                <w:rFonts w:ascii="Arial" w:hAnsi="Arial" w:cs="Arial"/>
+                <w:b/>
+                <w:bCs/>
+                <w:color w:val="000000"/>
+                <w:sz w:val="20"/>
+                <w:szCs w:val="20"/>
+              </w:rPr>
+              <w:t>version</w:t>
+            </w:r>
+            <w:r>
+              <w:rPr>
+                <w:rFonts w:ascii="Arial" w:hAnsi="Arial" w:cs="Arial" w:hint="eastAsia"/>
+                <w:b/>
+                <w:bCs/>
+                <w:color w:val="000000"/>
+                <w:sz w:val="20"/>
+                <w:szCs w:val="20"/>
+              </w:rPr>
+              <w:t>_name</w:t>
+            </w:r>
+            <w:proofErr w:type="spellEnd"/>
+          </w:p>
+        </w:tc>
+        <w:tc>
+          <w:tcPr>
+            <w:tcW w:w="4261" w:type="dxa"/>
+          </w:tcPr>
+          <w:p>
+            <w:pPr>
+              <w:widowControl/>
+              <w:jc w:val="left"/>
+              <w:rPr>
+                <w:rFonts w:ascii="Arial" w:hAnsi="Arial" w:cs="Arial"/>
+                <w:b/>
+                <w:bCs/>
+                <w:color w:val="000000"/>
+                <w:sz w:val="20"/>
+                <w:szCs w:val="20"/>
+              </w:rPr>
+            </w:pPr>
+          </w:p>
+        </w:tc>
+      </w:tr>
+      <w:tr>
+        <w:tc>
+          <w:tcPr>
+            <w:tcW w:w="4261" w:type="dxa"/>
+          </w:tcPr>
+          <w:p>
+            <w:pPr>
+              <w:widowControl/>
+              <w:jc w:val="left"/>
+              <w:rPr>
+                <w:rFonts w:ascii="Arial" w:hAnsi="Arial" w:cs="Arial"/>
+                <w:b/>
+                <w:bCs/>
+                <w:color w:val="000000"/>
+                <w:sz w:val="20"/>
+                <w:szCs w:val="20"/>
+              </w:rPr>
+            </w:pPr>
+            <w:proofErr w:type="spellStart"/>
+            <w:r>
+              <w:rPr>
+                <w:rFonts w:ascii="Arial" w:hAnsi="Arial" w:cs="Arial"/>
+                <w:b/>
+                <w:bCs/>
+                <w:color w:val="000000"/>
+                <w:sz w:val="20"/>
+                <w:szCs w:val="20"/>
+              </w:rPr>
+              <w:t>whats</w:t>
+            </w:r>
+            <w:r>
+              <w:rPr>
+                <w:rFonts w:ascii="Arial" w:hAnsi="Arial" w:cs="Arial" w:hint="eastAsia"/>
+                <w:b/>
+                <w:bCs/>
+                <w:color w:val="000000"/>
+                <w:sz w:val="20"/>
+                <w:szCs w:val="20"/>
+              </w:rPr>
+              <w:t>_new_content</w:t>
+            </w:r>
+            <w:proofErr w:type="spellEnd"/>
+          </w:p>
+        </w:tc>
+        <w:tc>
+          <w:tcPr>
+            <w:tcW w:w="4261" w:type="dxa"/>
+          </w:tcPr>
+          <w:p>
+            <w:pPr>
+              <w:widowControl/>
+              <w:jc w:val="left"/>
+              <w:rPr>
+                <w:rFonts w:ascii="Arial" w:hAnsi="Arial" w:cs="Arial"/>
+                <w:b/>
+                <w:bCs/>
+                <w:color w:val="000000"/>
+                <w:sz w:val="20"/>
+                <w:szCs w:val="20"/>
+              </w:rPr>
+            </w:pPr>
+          </w:p>
+        </w:tc>
+      </w:tr>
+      <w:tr>
+        <w:tc>
+          <w:tcPr>
+            <w:tcW w:w="4261" w:type="dxa"/>
+          </w:tcPr>
+          <w:p>
+            <w:pPr>
+              <w:widowControl/>
+              <w:jc w:val="left"/>
+              <w:rPr>
+                <w:rFonts w:ascii="Arial" w:hAnsi="Arial" w:cs="Arial"/>
+                <w:b/>
+                <w:bCs/>
+                <w:color w:val="000000"/>
+                <w:sz w:val="20"/>
+                <w:szCs w:val="20"/>
+              </w:rPr>
+            </w:pPr>
+            <w:proofErr w:type="spellStart"/>
+            <w:r>
+              <w:rPr>
+                <w:rFonts w:ascii="Arial" w:hAnsi="Arial" w:cs="Arial"/>
+                <w:b/>
+                <w:bCs/>
+                <w:color w:val="000000"/>
+                <w:sz w:val="20"/>
+                <w:szCs w:val="20"/>
+              </w:rPr>
+              <w:t>whats</w:t>
+            </w:r>
+            <w:r>
+              <w:rPr>
+                <w:rFonts w:ascii="Arial" w:hAnsi="Arial" w:cs="Arial" w:hint="eastAsia"/>
+                <w:b/>
+                <w:bCs/>
+                <w:color w:val="000000"/>
+                <w:sz w:val="20"/>
+                <w:szCs w:val="20"/>
+              </w:rPr>
+              <w:t>_new_title</w:t>
+            </w:r>
+            <w:proofErr w:type="spellEnd"/>
+          </w:p>
+        </w:tc>
+        <w:tc>
+          <w:tcPr>
+            <w:tcW w:w="4261" w:type="dxa"/>
+          </w:tcPr>
+          <w:p>
+            <w:pPr>
+              <w:widowControl/>
+              <w:jc w:val="left"/>
+              <w:rPr>
+                <w:rFonts w:ascii="Arial" w:hAnsi="Arial" w:cs="Arial"/>
+                <w:b/>
+                <w:bCs/>
+                <w:color w:val="000000"/>
+                <w:sz w:val="20"/>
+                <w:szCs w:val="20"/>
+              </w:rPr>
+            </w:pPr>
+          </w:p>
+        </w:tc>
+      </w:tr>
+      <w:bookmarkEnd w:id="0"/>
     </w:tbl>
     <w:p>
       <w:pPr>
@@ -12249,13 +13399,13 @@
     </w:lvl>
   </w:abstractNum>
   <w:abstractNum w:abstractNumId="3">
-    <w:nsid w:val="5AF06873"/>
+    <w:nsid w:val="56D60BAD"/>
     <w:multiLevelType w:val="hybridMultilevel"/>
-    <w:tmpl w:val="C4544C10"/>
-    <w:lvl w:ilvl="0" w:tplc="5D6C6E94">
+    <w:tmpl w:val="6B0E8024"/>
+    <w:lvl w:ilvl="0" w:tplc="3C56FBF4">
       <w:start w:val="1"/>
       <w:numFmt w:val="decimal"/>
-      <w:lvlText w:val="%1."/>
+      <w:lvlText w:val="%1．"/>
       <w:lvlJc w:val="left"/>
       <w:pPr>
         <w:ind w:left="360" w:hanging="360"/>
@@ -12338,10 +13488,10 @@
     </w:lvl>
   </w:abstractNum>
   <w:abstractNum w:abstractNumId="4">
-    <w:nsid w:val="5E022A92"/>
+    <w:nsid w:val="5AF06873"/>
     <w:multiLevelType w:val="hybridMultilevel"/>
-    <w:tmpl w:val="F8883F8E"/>
-    <w:lvl w:ilvl="0" w:tplc="6C848836">
+    <w:tmpl w:val="C4544C10"/>
+    <w:lvl w:ilvl="0" w:tplc="5D6C6E94">
       <w:start w:val="1"/>
       <w:numFmt w:val="decimal"/>
       <w:lvlText w:val="%1."/>
@@ -12427,11 +13577,11 @@
     </w:lvl>
   </w:abstractNum>
   <w:abstractNum w:abstractNumId="5">
-    <w:nsid w:val="62DC544F"/>
+    <w:nsid w:val="5E022A92"/>
     <w:multiLevelType w:val="hybridMultilevel"/>
-    <w:tmpl w:val="BF2EE702"/>
-    <w:lvl w:ilvl="0" w:tplc="99283C10">
-      <w:start w:val="5"/>
+    <w:tmpl w:val="F8883F8E"/>
+    <w:lvl w:ilvl="0" w:tplc="6C848836">
+      <w:start w:val="1"/>
       <w:numFmt w:val="decimal"/>
       <w:lvlText w:val="%1."/>
       <w:lvlJc w:val="left"/>
@@ -12516,11 +13666,11 @@
     </w:lvl>
   </w:abstractNum>
   <w:abstractNum w:abstractNumId="6">
-    <w:nsid w:val="7DEF7F0D"/>
+    <w:nsid w:val="62DC544F"/>
     <w:multiLevelType w:val="hybridMultilevel"/>
-    <w:tmpl w:val="49F2273A"/>
-    <w:lvl w:ilvl="0" w:tplc="55FACF5A">
-      <w:start w:val="1"/>
+    <w:tmpl w:val="BF2EE702"/>
+    <w:lvl w:ilvl="0" w:tplc="99283C10">
+      <w:start w:val="5"/>
       <w:numFmt w:val="decimal"/>
       <w:lvlText w:val="%1."/>
       <w:lvlJc w:val="left"/>
@@ -12604,17 +13754,195 @@
       </w:pPr>
     </w:lvl>
   </w:abstractNum>
+  <w:abstractNum w:abstractNumId="7">
+    <w:nsid w:val="696812AE"/>
+    <w:multiLevelType w:val="hybridMultilevel"/>
+    <w:tmpl w:val="D4B23214"/>
+    <w:lvl w:ilvl="0" w:tplc="84D69A2A">
+      <w:start w:val="1"/>
+      <w:numFmt w:val="decimal"/>
+      <w:lvlText w:val="%1."/>
+      <w:lvlJc w:val="left"/>
+      <w:pPr>
+        <w:ind w:left="360" w:hanging="360"/>
+      </w:pPr>
+      <w:rPr>
+        <w:rFonts w:hint="default"/>
+      </w:rPr>
+    </w:lvl>
+    <w:lvl w:ilvl="1" w:tplc="04090019" w:tentative="1">
+      <w:start w:val="1"/>
+      <w:numFmt w:val="lowerLetter"/>
+      <w:lvlText w:val="%2)"/>
+      <w:lvlJc w:val="left"/>
+      <w:pPr>
+        <w:ind w:left="840" w:hanging="420"/>
+      </w:pPr>
+    </w:lvl>
+    <w:lvl w:ilvl="2" w:tplc="0409001B" w:tentative="1">
+      <w:start w:val="1"/>
+      <w:numFmt w:val="lowerRoman"/>
+      <w:lvlText w:val="%3."/>
+      <w:lvlJc w:val="right"/>
+      <w:pPr>
+        <w:ind w:left="1260" w:hanging="420"/>
+      </w:pPr>
+    </w:lvl>
+    <w:lvl w:ilvl="3" w:tplc="0409000F" w:tentative="1">
+      <w:start w:val="1"/>
+      <w:numFmt w:val="decimal"/>
+      <w:lvlText w:val="%4."/>
+      <w:lvlJc w:val="left"/>
+      <w:pPr>
+        <w:ind w:left="1680" w:hanging="420"/>
+      </w:pPr>
+    </w:lvl>
+    <w:lvl w:ilvl="4" w:tplc="04090019" w:tentative="1">
+      <w:start w:val="1"/>
+      <w:numFmt w:val="lowerLetter"/>
+      <w:lvlText w:val="%5)"/>
+      <w:lvlJc w:val="left"/>
+      <w:pPr>
+        <w:ind w:left="2100" w:hanging="420"/>
+      </w:pPr>
+    </w:lvl>
+    <w:lvl w:ilvl="5" w:tplc="0409001B" w:tentative="1">
+      <w:start w:val="1"/>
+      <w:numFmt w:val="lowerRoman"/>
+      <w:lvlText w:val="%6."/>
+      <w:lvlJc w:val="right"/>
+      <w:pPr>
+        <w:ind w:left="2520" w:hanging="420"/>
+      </w:pPr>
+    </w:lvl>
+    <w:lvl w:ilvl="6" w:tplc="0409000F" w:tentative="1">
+      <w:start w:val="1"/>
+      <w:numFmt w:val="decimal"/>
+      <w:lvlText w:val="%7."/>
+      <w:lvlJc w:val="left"/>
+      <w:pPr>
+        <w:ind w:left="2940" w:hanging="420"/>
+      </w:pPr>
+    </w:lvl>
+    <w:lvl w:ilvl="7" w:tplc="04090019" w:tentative="1">
+      <w:start w:val="1"/>
+      <w:numFmt w:val="lowerLetter"/>
+      <w:lvlText w:val="%8)"/>
+      <w:lvlJc w:val="left"/>
+      <w:pPr>
+        <w:ind w:left="3360" w:hanging="420"/>
+      </w:pPr>
+    </w:lvl>
+    <w:lvl w:ilvl="8" w:tplc="0409001B" w:tentative="1">
+      <w:start w:val="1"/>
+      <w:numFmt w:val="lowerRoman"/>
+      <w:lvlText w:val="%9."/>
+      <w:lvlJc w:val="right"/>
+      <w:pPr>
+        <w:ind w:left="3780" w:hanging="420"/>
+      </w:pPr>
+    </w:lvl>
+  </w:abstractNum>
+  <w:abstractNum w:abstractNumId="8">
+    <w:nsid w:val="7DEF7F0D"/>
+    <w:multiLevelType w:val="hybridMultilevel"/>
+    <w:tmpl w:val="49F2273A"/>
+    <w:lvl w:ilvl="0" w:tplc="55FACF5A">
+      <w:start w:val="1"/>
+      <w:numFmt w:val="decimal"/>
+      <w:lvlText w:val="%1."/>
+      <w:lvlJc w:val="left"/>
+      <w:pPr>
+        <w:ind w:left="360" w:hanging="360"/>
+      </w:pPr>
+      <w:rPr>
+        <w:rFonts w:hint="default"/>
+      </w:rPr>
+    </w:lvl>
+    <w:lvl w:ilvl="1" w:tplc="04090019" w:tentative="1">
+      <w:start w:val="1"/>
+      <w:numFmt w:val="lowerLetter"/>
+      <w:lvlText w:val="%2)"/>
+      <w:lvlJc w:val="left"/>
+      <w:pPr>
+        <w:ind w:left="840" w:hanging="420"/>
+      </w:pPr>
+    </w:lvl>
+    <w:lvl w:ilvl="2" w:tplc="0409001B" w:tentative="1">
+      <w:start w:val="1"/>
+      <w:numFmt w:val="lowerRoman"/>
+      <w:lvlText w:val="%3."/>
+      <w:lvlJc w:val="right"/>
+      <w:pPr>
+        <w:ind w:left="1260" w:hanging="420"/>
+      </w:pPr>
+    </w:lvl>
+    <w:lvl w:ilvl="3" w:tplc="0409000F" w:tentative="1">
+      <w:start w:val="1"/>
+      <w:numFmt w:val="decimal"/>
+      <w:lvlText w:val="%4."/>
+      <w:lvlJc w:val="left"/>
+      <w:pPr>
+        <w:ind w:left="1680" w:hanging="420"/>
+      </w:pPr>
+    </w:lvl>
+    <w:lvl w:ilvl="4" w:tplc="04090019" w:tentative="1">
+      <w:start w:val="1"/>
+      <w:numFmt w:val="lowerLetter"/>
+      <w:lvlText w:val="%5)"/>
+      <w:lvlJc w:val="left"/>
+      <w:pPr>
+        <w:ind w:left="2100" w:hanging="420"/>
+      </w:pPr>
+    </w:lvl>
+    <w:lvl w:ilvl="5" w:tplc="0409001B" w:tentative="1">
+      <w:start w:val="1"/>
+      <w:numFmt w:val="lowerRoman"/>
+      <w:lvlText w:val="%6."/>
+      <w:lvlJc w:val="right"/>
+      <w:pPr>
+        <w:ind w:left="2520" w:hanging="420"/>
+      </w:pPr>
+    </w:lvl>
+    <w:lvl w:ilvl="6" w:tplc="0409000F" w:tentative="1">
+      <w:start w:val="1"/>
+      <w:numFmt w:val="decimal"/>
+      <w:lvlText w:val="%7."/>
+      <w:lvlJc w:val="left"/>
+      <w:pPr>
+        <w:ind w:left="2940" w:hanging="420"/>
+      </w:pPr>
+    </w:lvl>
+    <w:lvl w:ilvl="7" w:tplc="04090019" w:tentative="1">
+      <w:start w:val="1"/>
+      <w:numFmt w:val="lowerLetter"/>
+      <w:lvlText w:val="%8)"/>
+      <w:lvlJc w:val="left"/>
+      <w:pPr>
+        <w:ind w:left="3360" w:hanging="420"/>
+      </w:pPr>
+    </w:lvl>
+    <w:lvl w:ilvl="8" w:tplc="0409001B" w:tentative="1">
+      <w:start w:val="1"/>
+      <w:numFmt w:val="lowerRoman"/>
+      <w:lvlText w:val="%9."/>
+      <w:lvlJc w:val="right"/>
+      <w:pPr>
+        <w:ind w:left="3780" w:hanging="420"/>
+      </w:pPr>
+    </w:lvl>
+  </w:abstractNum>
   <w:num w:numId="1">
-    <w:abstractNumId w:val="4"/>
+    <w:abstractNumId w:val="5"/>
   </w:num>
   <w:num w:numId="2">
-    <w:abstractNumId w:val="3"/>
+    <w:abstractNumId w:val="4"/>
   </w:num>
   <w:num w:numId="3">
     <w:abstractNumId w:val="0"/>
   </w:num>
   <w:num w:numId="4">
-    <w:abstractNumId w:val="5"/>
+    <w:abstractNumId w:val="6"/>
   </w:num>
   <w:num w:numId="5">
     <w:abstractNumId w:val="2"/>
@@ -12623,7 +13951,13 @@
     <w:abstractNumId w:val="1"/>
   </w:num>
   <w:num w:numId="7">
-    <w:abstractNumId w:val="6"/>
+    <w:abstractNumId w:val="8"/>
+  </w:num>
+  <w:num w:numId="8">
+    <w:abstractNumId w:val="3"/>
+  </w:num>
+  <w:num w:numId="9">
+    <w:abstractNumId w:val="7"/>
   </w:num>
 </w:numbering>
 </file>

</xml_diff>

<commit_message>
[Feature]add vim-rc and configure.
</commit_message>
<xml_diff>
--- a/add.docx
+++ b/add.docx
@@ -9,36 +9,12 @@
     </w:p>
     <w:p>
       <w:r>
-        <w:t xml:space="preserve">        "_id</w:t>
-      </w:r>
-      <w:proofErr w:type="gramStart"/>
-      <w:r>
-        <w:t>" :</w:t>
-      </w:r>
-      <w:proofErr w:type="gramEnd"/>
-      <w:r>
-        <w:t xml:space="preserve"> </w:t>
-      </w:r>
-      <w:proofErr w:type="spellStart"/>
-      <w:r>
-        <w:t>ObjectId</w:t>
-      </w:r>
-      <w:proofErr w:type="spellEnd"/>
-      <w:r>
-        <w:t>("55b6e437a1919b8dd504dd4b"),</w:t>
-      </w:r>
-    </w:p>
-    <w:p>
-      <w:r>
-        <w:t xml:space="preserve">        "</w:t>
-      </w:r>
-      <w:proofErr w:type="gramStart"/>
-      <w:r>
-        <w:t>on</w:t>
-      </w:r>
-      <w:proofErr w:type="gramEnd"/>
-      <w:r>
-        <w:t>" : 1,</w:t>
+        <w:t xml:space="preserve">        "_id" : ObjectId("55b6e437a1919b8dd504dd4b"),</w:t>
+      </w:r>
+    </w:p>
+    <w:p>
+      <w:r>
+        <w:t xml:space="preserve">        "on" : 1,</w:t>
       </w:r>
       <w:r>
         <w:rPr>
@@ -86,15 +62,7 @@
     </w:p>
     <w:p>
       <w:r>
-        <w:t xml:space="preserve">                        "</w:t>
-      </w:r>
-      <w:proofErr w:type="gramStart"/>
-      <w:r>
-        <w:t>date</w:t>
-      </w:r>
-      <w:proofErr w:type="gramEnd"/>
-      <w:r>
-        <w:t>" : [</w:t>
+        <w:t xml:space="preserve">                        "date" : [</w:t>
       </w:r>
     </w:p>
     <w:p>
@@ -119,15 +87,7 @@
     </w:p>
     <w:p>
       <w:r>
-        <w:t xml:space="preserve">                        "</w:t>
-      </w:r>
-      <w:proofErr w:type="gramStart"/>
-      <w:r>
-        <w:t>time</w:t>
-      </w:r>
-      <w:proofErr w:type="gramEnd"/>
-      <w:r>
-        <w:t>" : [</w:t>
+        <w:t xml:space="preserve">                        "time" : [</w:t>
       </w:r>
     </w:p>
     <w:p>
@@ -152,28 +112,12 @@
     </w:p>
     <w:p>
       <w:r>
-        <w:t xml:space="preserve">        "</w:t>
-      </w:r>
-      <w:proofErr w:type="gramStart"/>
-      <w:r>
-        <w:t>timestamp</w:t>
-      </w:r>
-      <w:proofErr w:type="gramEnd"/>
-      <w:r>
-        <w:t>" : 1430963610,</w:t>
-      </w:r>
-    </w:p>
-    <w:p>
-      <w:r>
-        <w:t xml:space="preserve">        "</w:t>
-      </w:r>
-      <w:proofErr w:type="spellStart"/>
-      <w:r>
-        <w:t>iconUrl</w:t>
-      </w:r>
-      <w:proofErr w:type="spellEnd"/>
-      <w:r>
-        <w:t>" : "",</w:t>
+        <w:t xml:space="preserve">        "timestamp" : 1430963610,</w:t>
+      </w:r>
+    </w:p>
+    <w:p>
+      <w:r>
+        <w:t xml:space="preserve">        "iconUrl" : "",</w:t>
       </w:r>
       <w:r>
         <w:rPr>
@@ -221,15 +165,7 @@
     </w:p>
     <w:p>
       <w:r>
-        <w:t xml:space="preserve">        "</w:t>
-      </w:r>
-      <w:proofErr w:type="gramStart"/>
-      <w:r>
-        <w:t>titles</w:t>
-      </w:r>
-      <w:proofErr w:type="gramEnd"/>
-      <w:r>
-        <w:t>" : [</w:t>
+        <w:t xml:space="preserve">        "titles" : [</w:t>
       </w:r>
     </w:p>
     <w:p>
@@ -239,44 +175,12 @@
     </w:p>
     <w:p>
       <w:r>
-        <w:t xml:space="preserve">                        "</w:t>
-      </w:r>
-      <w:proofErr w:type="gramStart"/>
-      <w:r>
-        <w:t>title</w:t>
-      </w:r>
-      <w:proofErr w:type="gramEnd"/>
-      <w:r>
-        <w:t>" : "</w:t>
-      </w:r>
-      <w:proofErr w:type="spellStart"/>
-      <w:r>
-        <w:t>tangchao</w:t>
-      </w:r>
-      <w:proofErr w:type="spellEnd"/>
-      <w:r>
-        <w:t>",</w:t>
-      </w:r>
-    </w:p>
-    <w:p>
-      <w:r>
-        <w:t xml:space="preserve">                        "</w:t>
-      </w:r>
-      <w:proofErr w:type="gramStart"/>
-      <w:r>
-        <w:t>subtitle</w:t>
-      </w:r>
-      <w:proofErr w:type="gramEnd"/>
-      <w:r>
-        <w:t>" : "</w:t>
-      </w:r>
-      <w:proofErr w:type="spellStart"/>
-      <w:r>
-        <w:t>tangchao</w:t>
-      </w:r>
-      <w:proofErr w:type="spellEnd"/>
-      <w:r>
-        <w:t>"</w:t>
+        <w:t xml:space="preserve">                        "title" : "tangchao",</w:t>
+      </w:r>
+    </w:p>
+    <w:p>
+      <w:r>
+        <w:t xml:space="preserve">                        "subtitle" : "tangchao"</w:t>
       </w:r>
     </w:p>
     <w:p>
@@ -291,44 +195,12 @@
     </w:p>
     <w:p>
       <w:r>
-        <w:t xml:space="preserve">                        "</w:t>
-      </w:r>
-      <w:proofErr w:type="gramStart"/>
-      <w:r>
-        <w:t>title</w:t>
-      </w:r>
-      <w:proofErr w:type="gramEnd"/>
-      <w:r>
-        <w:t>" : "</w:t>
-      </w:r>
-      <w:proofErr w:type="spellStart"/>
-      <w:r>
-        <w:t>haha</w:t>
-      </w:r>
-      <w:proofErr w:type="spellEnd"/>
-      <w:r>
-        <w:t>",</w:t>
-      </w:r>
-    </w:p>
-    <w:p>
-      <w:r>
-        <w:t xml:space="preserve">                        "</w:t>
-      </w:r>
-      <w:proofErr w:type="gramStart"/>
-      <w:r>
-        <w:t>subtitle</w:t>
-      </w:r>
-      <w:proofErr w:type="gramEnd"/>
-      <w:r>
-        <w:t>" : "</w:t>
-      </w:r>
-      <w:proofErr w:type="spellStart"/>
-      <w:r>
-        <w:t>haha</w:t>
-      </w:r>
-      <w:proofErr w:type="spellEnd"/>
-      <w:r>
-        <w:t>"</w:t>
+        <w:t xml:space="preserve">                        "title" : "haha",</w:t>
+      </w:r>
+    </w:p>
+    <w:p>
+      <w:r>
+        <w:t xml:space="preserve">                        "subtitle" : "haha"</w:t>
       </w:r>
     </w:p>
     <w:p>
@@ -343,15 +215,7 @@
     </w:p>
     <w:p>
       <w:r>
-        <w:t xml:space="preserve">        "</w:t>
-      </w:r>
-      <w:proofErr w:type="gramStart"/>
-      <w:r>
-        <w:t>type</w:t>
-      </w:r>
-      <w:proofErr w:type="gramEnd"/>
-      <w:r>
-        <w:t>" : 1</w:t>
+        <w:t xml:space="preserve">        "type" : 1</w:t>
       </w:r>
     </w:p>
     <w:p>
@@ -596,14 +460,12 @@
             <w:pPr>
               <w:jc w:val="center"/>
             </w:pPr>
-            <w:proofErr w:type="spellStart"/>
             <w:r>
               <w:rPr>
                 <w:rFonts w:hint="eastAsia"/>
               </w:rPr>
               <w:t>iconURL</w:t>
             </w:r>
-            <w:proofErr w:type="spellEnd"/>
           </w:p>
         </w:tc>
         <w:tc>
@@ -789,26 +651,22 @@
     <w:p/>
     <w:p/>
     <w:p>
-      <w:proofErr w:type="spellStart"/>
       <w:r>
         <w:lastRenderedPageBreak/>
         <w:t>add_push_schedule</w:t>
       </w:r>
-      <w:proofErr w:type="spellEnd"/>
       <w:r>
         <w:rPr>
           <w:rFonts w:hint="eastAsia"/>
         </w:rPr>
         <w:t>：添加</w:t>
       </w:r>
-      <w:proofErr w:type="spellStart"/>
       <w:r>
         <w:rPr>
           <w:rFonts w:hint="eastAsia"/>
         </w:rPr>
         <w:t>push_schedule</w:t>
       </w:r>
-      <w:proofErr w:type="spellEnd"/>
     </w:p>
     <w:p/>
     <w:p>
@@ -818,11 +676,9 @@
         </w:rPr>
         <w:t>需要参数：</w:t>
       </w:r>
-      <w:proofErr w:type="gramStart"/>
       <w:r>
         <w:t>schedules</w:t>
       </w:r>
-      <w:proofErr w:type="gramEnd"/>
     </w:p>
     <w:p>
       <w:r>
@@ -832,15 +688,7 @@
         <w:t>包含的内容</w:t>
       </w:r>
       <w:r>
-        <w:t>('on', 'alarm', 'timestamp', '</w:t>
-      </w:r>
-      <w:proofErr w:type="spellStart"/>
-      <w:r>
-        <w:t>iconURL</w:t>
-      </w:r>
-      <w:proofErr w:type="spellEnd"/>
-      <w:r>
-        <w:t>', 'titles', 'type')</w:t>
+        <w:t>('on', 'alarm', 'timestamp', 'iconURL', 'titles', 'type')</w:t>
       </w:r>
     </w:p>
     <w:p/>
@@ -849,25 +697,21 @@
         <w:widowControl/>
         <w:jc w:val="left"/>
       </w:pPr>
-      <w:proofErr w:type="spellStart"/>
       <w:r>
         <w:t>get_push_schedules</w:t>
       </w:r>
-      <w:proofErr w:type="spellEnd"/>
       <w:r>
         <w:rPr>
           <w:rFonts w:hint="eastAsia"/>
         </w:rPr>
         <w:t>：获取所有的</w:t>
       </w:r>
-      <w:proofErr w:type="spellStart"/>
       <w:r>
         <w:rPr>
           <w:rFonts w:hint="eastAsia"/>
         </w:rPr>
         <w:t>push_schedule</w:t>
       </w:r>
-      <w:proofErr w:type="spellEnd"/>
       <w:r>
         <w:rPr>
           <w:rFonts w:hint="eastAsia"/>
@@ -886,16 +730,12 @@
         </w:rPr>
         <w:t>需要参数：</w:t>
       </w:r>
-      <w:proofErr w:type="spellStart"/>
-      <w:proofErr w:type="gramStart"/>
       <w:r>
         <w:rPr>
           <w:rFonts w:hint="eastAsia"/>
         </w:rPr>
         <w:t>lc</w:t>
       </w:r>
-      <w:proofErr w:type="spellEnd"/>
-      <w:proofErr w:type="gramEnd"/>
     </w:p>
     <w:p>
       <w:pPr>
@@ -908,25 +748,21 @@
         <w:widowControl/>
         <w:jc w:val="left"/>
       </w:pPr>
-      <w:proofErr w:type="spellStart"/>
       <w:r>
         <w:t>update_push_schedule</w:t>
       </w:r>
-      <w:proofErr w:type="spellEnd"/>
       <w:r>
         <w:rPr>
           <w:rFonts w:hint="eastAsia"/>
         </w:rPr>
         <w:t>：更新一个</w:t>
       </w:r>
-      <w:proofErr w:type="spellStart"/>
       <w:r>
         <w:rPr>
           <w:rFonts w:hint="eastAsia"/>
         </w:rPr>
         <w:t>push_schedule</w:t>
       </w:r>
-      <w:proofErr w:type="spellEnd"/>
       <w:r>
         <w:rPr>
           <w:rFonts w:hint="eastAsia"/>
@@ -945,14 +781,12 @@
         </w:rPr>
         <w:t>需要参数：</w:t>
       </w:r>
-      <w:proofErr w:type="gramStart"/>
       <w:r>
         <w:rPr>
           <w:rFonts w:hint="eastAsia"/>
         </w:rPr>
         <w:t>schedules</w:t>
       </w:r>
-      <w:proofErr w:type="gramEnd"/>
     </w:p>
     <w:p>
       <w:pPr>
@@ -987,15 +821,7 @@
         <w:t xml:space="preserve">, </w:t>
       </w:r>
       <w:r>
-        <w:t>'on', 'alarm', 'timestamp', '</w:t>
-      </w:r>
-      <w:proofErr w:type="spellStart"/>
-      <w:r>
-        <w:t>iconURL</w:t>
-      </w:r>
-      <w:proofErr w:type="spellEnd"/>
-      <w:r>
-        <w:t>', 'titles', 'type')</w:t>
+        <w:t>'on', 'alarm', 'timestamp', 'iconURL', 'titles', 'type')</w:t>
       </w:r>
     </w:p>
     <w:p>
@@ -1015,11 +841,9 @@
         <w:widowControl/>
         <w:jc w:val="left"/>
       </w:pPr>
-      <w:proofErr w:type="spellStart"/>
       <w:r>
         <w:t>delete_push_schedule</w:t>
       </w:r>
-      <w:proofErr w:type="spellEnd"/>
       <w:r>
         <w:rPr>
           <w:rFonts w:hint="eastAsia"/>
@@ -1032,14 +856,12 @@
         </w:rPr>
         <w:t>删除一个</w:t>
       </w:r>
-      <w:proofErr w:type="spellStart"/>
       <w:r>
         <w:rPr>
           <w:rFonts w:hint="eastAsia"/>
         </w:rPr>
         <w:t>push_schedule</w:t>
       </w:r>
-      <w:proofErr w:type="spellEnd"/>
       <w:r>
         <w:rPr>
           <w:rFonts w:hint="eastAsia"/>
@@ -1058,14 +880,12 @@
         </w:rPr>
         <w:t>需要参数：</w:t>
       </w:r>
-      <w:proofErr w:type="gramStart"/>
       <w:r>
         <w:rPr>
           <w:rFonts w:hint="eastAsia"/>
         </w:rPr>
         <w:t>schedules</w:t>
       </w:r>
-      <w:proofErr w:type="gramEnd"/>
     </w:p>
     <w:p>
       <w:pPr>
@@ -1082,21 +902,7 @@
         <w:rPr>
           <w:rFonts w:hint="eastAsia"/>
         </w:rPr>
-        <w:t>(</w:t>
-      </w:r>
-      <w:proofErr w:type="gramStart"/>
-      <w:r>
-        <w:rPr>
-          <w:rFonts w:hint="eastAsia"/>
-        </w:rPr>
-        <w:t>id</w:t>
-      </w:r>
-      <w:proofErr w:type="gramEnd"/>
-      <w:r>
-        <w:rPr>
-          <w:rFonts w:hint="eastAsia"/>
-        </w:rPr>
-        <w:t>)</w:t>
+        <w:t>(id)</w:t>
       </w:r>
     </w:p>
     <w:p>
@@ -1116,7 +922,6 @@
         <w:widowControl/>
         <w:jc w:val="left"/>
       </w:pPr>
-      <w:proofErr w:type="spellStart"/>
       <w:r>
         <w:t>push</w:t>
       </w:r>
@@ -1124,14 +929,7 @@
         <w:rPr>
           <w:rFonts w:hint="eastAsia"/>
         </w:rPr>
-        <w:t>_schedule</w:t>
-      </w:r>
-      <w:proofErr w:type="spellEnd"/>
-      <w:r>
-        <w:rPr>
-          <w:rFonts w:hint="eastAsia"/>
-        </w:rPr>
-        <w:t xml:space="preserve"> API</w:t>
+        <w:t>_schedule API</w:t>
       </w:r>
       <w:r>
         <w:rPr>
@@ -1151,39 +949,16 @@
         <w:t xml:space="preserve"> </w:t>
       </w:r>
       <w:r>
-        <w:t>admin/</w:t>
-      </w:r>
-      <w:proofErr w:type="spellStart"/>
-      <w:r>
-        <w:t>api</w:t>
-      </w:r>
-      <w:proofErr w:type="spellEnd"/>
-      <w:r>
-        <w:t>/</w:t>
-      </w:r>
-      <w:proofErr w:type="spellStart"/>
-      <w:r>
-        <w:t>push_schedule</w:t>
-      </w:r>
-      <w:proofErr w:type="spellEnd"/>
-      <w:r>
-        <w:t>/</w:t>
-      </w:r>
-      <w:proofErr w:type="spellStart"/>
+        <w:t>admin/api/push_schedule/</w:t>
+      </w:r>
       <w:r>
         <w:rPr>
           <w:rFonts w:hint="eastAsia"/>
         </w:rPr>
         <w:t>add</w:t>
       </w:r>
-      <w:proofErr w:type="gramStart"/>
-      <w:r>
-        <w:t>?lc</w:t>
-      </w:r>
-      <w:proofErr w:type="spellEnd"/>
-      <w:proofErr w:type="gramEnd"/>
-      <w:r>
-        <w:t>=&amp;</w:t>
+      <w:r>
+        <w:t>?lc=&amp;</w:t>
       </w:r>
       <w:r>
         <w:t>schedules</w:t>
@@ -1384,15 +1159,7 @@
               <w:jc w:val="center"/>
             </w:pPr>
             <w:r>
-              <w:t>'</w:t>
-            </w:r>
-            <w:proofErr w:type="spellStart"/>
-            <w:r>
-              <w:t>iconURL</w:t>
-            </w:r>
-            <w:proofErr w:type="spellEnd"/>
-            <w:r>
-              <w:t>'</w:t>
+              <w:t>'iconURL'</w:t>
             </w:r>
           </w:p>
         </w:tc>
@@ -1650,39 +1417,16 @@
         <w:t xml:space="preserve"> </w:t>
       </w:r>
       <w:r>
-        <w:t>admin/</w:t>
-      </w:r>
-      <w:proofErr w:type="spellStart"/>
-      <w:r>
-        <w:t>api</w:t>
-      </w:r>
-      <w:proofErr w:type="spellEnd"/>
-      <w:r>
-        <w:t>/</w:t>
-      </w:r>
-      <w:proofErr w:type="spellStart"/>
-      <w:r>
-        <w:t>push_schedule</w:t>
-      </w:r>
-      <w:proofErr w:type="spellEnd"/>
-      <w:r>
-        <w:t>/</w:t>
-      </w:r>
-      <w:proofErr w:type="spellStart"/>
+        <w:t>admin/api/push_schedule/</w:t>
+      </w:r>
       <w:r>
         <w:rPr>
           <w:rFonts w:hint="eastAsia"/>
         </w:rPr>
         <w:t>update</w:t>
       </w:r>
-      <w:proofErr w:type="gramStart"/>
-      <w:r>
-        <w:t>?lc</w:t>
-      </w:r>
-      <w:proofErr w:type="spellEnd"/>
-      <w:proofErr w:type="gramEnd"/>
-      <w:r>
-        <w:t>=&amp;</w:t>
+      <w:r>
+        <w:t>?lc=&amp;</w:t>
       </w:r>
       <w:r>
         <w:t>schedules</w:t>
@@ -1914,15 +1658,7 @@
               <w:jc w:val="center"/>
             </w:pPr>
             <w:r>
-              <w:t>'</w:t>
-            </w:r>
-            <w:proofErr w:type="spellStart"/>
-            <w:r>
-              <w:t>iconURL</w:t>
-            </w:r>
-            <w:proofErr w:type="spellEnd"/>
-            <w:r>
-              <w:t>'</w:t>
+              <w:t>'iconURL'</w:t>
             </w:r>
           </w:p>
         </w:tc>
@@ -2212,36 +1948,7 @@
         <w:t xml:space="preserve"> </w:t>
       </w:r>
       <w:r>
-        <w:t>/admin/</w:t>
-      </w:r>
-      <w:proofErr w:type="spellStart"/>
-      <w:r>
-        <w:t>api</w:t>
-      </w:r>
-      <w:proofErr w:type="spellEnd"/>
-      <w:r>
-        <w:t>/</w:t>
-      </w:r>
-      <w:proofErr w:type="spellStart"/>
-      <w:r>
-        <w:t>push_schedule</w:t>
-      </w:r>
-      <w:proofErr w:type="spellEnd"/>
-      <w:r>
-        <w:t>/</w:t>
-      </w:r>
-      <w:proofErr w:type="spellStart"/>
-      <w:r>
-        <w:t>del</w:t>
-      </w:r>
-      <w:proofErr w:type="gramStart"/>
-      <w:r>
-        <w:t>?lc</w:t>
-      </w:r>
-      <w:proofErr w:type="spellEnd"/>
-      <w:proofErr w:type="gramEnd"/>
-      <w:r>
-        <w:t>=&amp;</w:t>
+        <w:t>/admin/api/push_schedule/del?lc=&amp;</w:t>
       </w:r>
       <w:r>
         <w:t>schedules</w:t>
@@ -2332,36 +2039,7 @@
         <w:t xml:space="preserve"> </w:t>
       </w:r>
       <w:r>
-        <w:t>/admin/</w:t>
-      </w:r>
-      <w:proofErr w:type="spellStart"/>
-      <w:r>
-        <w:t>api</w:t>
-      </w:r>
-      <w:proofErr w:type="spellEnd"/>
-      <w:r>
-        <w:t>/</w:t>
-      </w:r>
-      <w:proofErr w:type="spellStart"/>
-      <w:r>
-        <w:t>push_schedule</w:t>
-      </w:r>
-      <w:proofErr w:type="spellEnd"/>
-      <w:r>
-        <w:t>/</w:t>
-      </w:r>
-      <w:proofErr w:type="spellStart"/>
-      <w:r>
-        <w:t>get</w:t>
-      </w:r>
-      <w:proofErr w:type="gramStart"/>
-      <w:r>
-        <w:t>?lc</w:t>
-      </w:r>
-      <w:proofErr w:type="spellEnd"/>
-      <w:proofErr w:type="gramEnd"/>
-      <w:r>
-        <w:t>=</w:t>
+        <w:t>/admin/api/push_schedule/get?lc=</w:t>
       </w:r>
     </w:p>
     <w:p>
@@ -2375,7 +2053,6 @@
         <w:widowControl/>
         <w:jc w:val="left"/>
       </w:pPr>
-      <w:proofErr w:type="spellStart"/>
       <w:r>
         <w:lastRenderedPageBreak/>
         <w:t>P</w:t>
@@ -2384,14 +2061,7 @@
         <w:rPr>
           <w:rFonts w:hint="eastAsia"/>
         </w:rPr>
-        <w:t>ush_weekend</w:t>
-      </w:r>
-      <w:proofErr w:type="spellEnd"/>
-      <w:r>
-        <w:rPr>
-          <w:rFonts w:hint="eastAsia"/>
-        </w:rPr>
-        <w:t xml:space="preserve"> API:</w:t>
+        <w:t>ush_weekend API:</w:t>
       </w:r>
     </w:p>
     <w:p>
@@ -2415,41 +2085,16 @@
         <w:rPr>
           <w:rFonts w:hint="eastAsia"/>
         </w:rPr>
-        <w:t>admin/</w:t>
-      </w:r>
-      <w:proofErr w:type="spellStart"/>
-      <w:r>
-        <w:rPr>
-          <w:rFonts w:hint="eastAsia"/>
-        </w:rPr>
-        <w:t>api</w:t>
-      </w:r>
-      <w:proofErr w:type="spellEnd"/>
-      <w:r>
-        <w:rPr>
-          <w:rFonts w:hint="eastAsia"/>
-        </w:rPr>
-        <w:t>/</w:t>
-      </w:r>
-      <w:r>
-        <w:t>push/</w:t>
-      </w:r>
-      <w:proofErr w:type="spellStart"/>
-      <w:r>
-        <w:t>get</w:t>
-      </w:r>
-      <w:r>
-        <w:rPr>
-          <w:rFonts w:hint="eastAsia"/>
-        </w:rPr>
-        <w:t>?lc</w:t>
-      </w:r>
-      <w:proofErr w:type="spellEnd"/>
-      <w:r>
-        <w:rPr>
-          <w:rFonts w:hint="eastAsia"/>
-        </w:rPr>
-        <w:t>=&amp;page=&amp;count=</w:t>
+        <w:t>admin/api/</w:t>
+      </w:r>
+      <w:r>
+        <w:t>push/get</w:t>
+      </w:r>
+      <w:r>
+        <w:rPr>
+          <w:rFonts w:hint="eastAsia"/>
+        </w:rPr>
+        <w:t>?lc=&amp;page=&amp;count=</w:t>
       </w:r>
       <w:r>
         <w:rPr>
@@ -2634,14 +2279,12 @@
               <w:widowControl/>
               <w:jc w:val="left"/>
             </w:pPr>
-            <w:proofErr w:type="spellStart"/>
             <w:r>
               <w:rPr>
                 <w:rFonts w:hint="eastAsia"/>
               </w:rPr>
               <w:t>news_id</w:t>
             </w:r>
-            <w:proofErr w:type="spellEnd"/>
           </w:p>
         </w:tc>
         <w:tc>
@@ -2717,11 +2360,9 @@
               <w:widowControl/>
               <w:jc w:val="left"/>
             </w:pPr>
-            <w:proofErr w:type="spellStart"/>
             <w:r>
               <w:t>push_status</w:t>
             </w:r>
-            <w:proofErr w:type="spellEnd"/>
           </w:p>
         </w:tc>
         <w:tc>
@@ -2758,21 +2399,7 @@
               <w:rPr>
                 <w:rFonts w:hint="eastAsia"/>
               </w:rPr>
-              <w:t xml:space="preserve"> </w:t>
-            </w:r>
-            <w:proofErr w:type="spellStart"/>
-            <w:r>
-              <w:rPr>
-                <w:rFonts w:hint="eastAsia"/>
-              </w:rPr>
-              <w:t>prereleased</w:t>
-            </w:r>
-            <w:proofErr w:type="spellEnd"/>
-            <w:r>
-              <w:rPr>
-                <w:rFonts w:hint="eastAsia"/>
-              </w:rPr>
-              <w:t>, released</w:t>
+              <w:t xml:space="preserve"> prereleased, released</w:t>
             </w:r>
           </w:p>
         </w:tc>
@@ -2787,11 +2414,9 @@
               <w:widowControl/>
               <w:jc w:val="left"/>
             </w:pPr>
-            <w:proofErr w:type="spellStart"/>
             <w:r>
               <w:t>lastModify</w:t>
             </w:r>
-            <w:proofErr w:type="spellEnd"/>
           </w:p>
         </w:tc>
         <w:tc>
@@ -2867,30 +2492,8 @@
         <w:rPr>
           <w:rFonts w:hint="eastAsia"/>
         </w:rPr>
-        <w:t>admin/</w:t>
-      </w:r>
-      <w:proofErr w:type="spellStart"/>
-      <w:r>
-        <w:rPr>
-          <w:rFonts w:hint="eastAsia"/>
-        </w:rPr>
-        <w:t>api</w:t>
-      </w:r>
-      <w:proofErr w:type="spellEnd"/>
-      <w:r>
-        <w:rPr>
-          <w:rFonts w:hint="eastAsia"/>
-        </w:rPr>
-        <w:t>/</w:t>
-      </w:r>
-      <w:proofErr w:type="spellStart"/>
-      <w:r>
-        <w:rPr>
-          <w:rFonts w:hint="eastAsia"/>
-        </w:rPr>
-        <w:t>signin</w:t>
-      </w:r>
-      <w:proofErr w:type="spellEnd"/>
+        <w:t>admin/api/signin</w:t>
+      </w:r>
       <w:r>
         <w:rPr>
           <w:rFonts w:hint="eastAsia"/>
@@ -2913,46 +2516,16 @@
         <w:rPr>
           <w:rFonts w:hint="eastAsia"/>
         </w:rPr>
-        <w:t>admin/</w:t>
-      </w:r>
-      <w:proofErr w:type="spellStart"/>
-      <w:r>
-        <w:rPr>
-          <w:rFonts w:hint="eastAsia"/>
-        </w:rPr>
-        <w:t>api</w:t>
-      </w:r>
-      <w:proofErr w:type="spellEnd"/>
-      <w:r>
-        <w:rPr>
-          <w:rFonts w:hint="eastAsia"/>
-        </w:rPr>
-        <w:t>/</w:t>
-      </w:r>
-      <w:proofErr w:type="spellStart"/>
-      <w:r>
-        <w:t>pushnews</w:t>
-      </w:r>
-      <w:proofErr w:type="spellEnd"/>
-      <w:r>
-        <w:t>/</w:t>
-      </w:r>
-      <w:proofErr w:type="spellStart"/>
-      <w:r>
-        <w:t>push</w:t>
-      </w:r>
-      <w:r>
-        <w:rPr>
-          <w:rFonts w:hint="eastAsia"/>
-        </w:rPr>
-        <w:t>?lc</w:t>
-      </w:r>
-      <w:proofErr w:type="spellEnd"/>
-      <w:r>
-        <w:rPr>
-          <w:rFonts w:hint="eastAsia"/>
-        </w:rPr>
-        <w:t>=&amp;type=&amp;</w:t>
+        <w:t>admin/api/</w:t>
+      </w:r>
+      <w:r>
+        <w:t>pushnews/push</w:t>
+      </w:r>
+      <w:r>
+        <w:rPr>
+          <w:rFonts w:hint="eastAsia"/>
+        </w:rPr>
+        <w:t>?lc=&amp;type=&amp;</w:t>
       </w:r>
       <w:r>
         <w:t>platform</w:t>
@@ -2967,16 +2540,8 @@
         <w:rPr>
           <w:rFonts w:hint="eastAsia"/>
         </w:rPr>
-        <w:t xml:space="preserve">   </w:t>
-      </w:r>
-      <w:proofErr w:type="spellStart"/>
-      <w:r>
-        <w:rPr>
-          <w:rFonts w:hint="eastAsia"/>
-        </w:rPr>
-        <w:t>pushnews</w:t>
-      </w:r>
-      <w:proofErr w:type="spellEnd"/>
+        <w:t xml:space="preserve">   pushnews</w:t>
+      </w:r>
     </w:p>
     <w:tbl>
       <w:tblPr>
@@ -3005,11 +2570,9 @@
               <w:widowControl/>
               <w:jc w:val="left"/>
             </w:pPr>
-            <w:proofErr w:type="spellStart"/>
             <w:r>
               <w:t>lc</w:t>
             </w:r>
-            <w:proofErr w:type="spellEnd"/>
           </w:p>
         </w:tc>
         <w:tc>
@@ -3064,11 +2627,9 @@
             <w:r>
               <w:t>‘</w:t>
             </w:r>
-            <w:proofErr w:type="spellStart"/>
             <w:r>
               <w:t>pre_push</w:t>
             </w:r>
-            <w:proofErr w:type="spellEnd"/>
             <w:r>
               <w:t>’</w:t>
             </w:r>
@@ -3179,11 +2740,9 @@
               <w:widowControl/>
               <w:jc w:val="left"/>
             </w:pPr>
-            <w:proofErr w:type="spellStart"/>
             <w:r>
               <w:t>push_dolphin</w:t>
             </w:r>
-            <w:proofErr w:type="spellEnd"/>
           </w:p>
         </w:tc>
         <w:tc>
@@ -3267,11 +2826,9 @@
               <w:widowControl/>
               <w:jc w:val="left"/>
             </w:pPr>
-            <w:proofErr w:type="spellStart"/>
             <w:r>
               <w:t>push_mobginie</w:t>
             </w:r>
-            <w:proofErr w:type="spellEnd"/>
           </w:p>
         </w:tc>
         <w:tc>
@@ -3415,11 +2972,9 @@
               </w:rPr>
               <w:t xml:space="preserve">: </w:t>
             </w:r>
-            <w:proofErr w:type="spellStart"/>
             <w:r>
               <w:t>ru_RU</w:t>
             </w:r>
-            <w:proofErr w:type="spellEnd"/>
           </w:p>
           <w:p>
             <w:pPr>
@@ -3487,30 +3042,8 @@
               <w:rPr>
                 <w:rFonts w:hint="eastAsia"/>
               </w:rPr>
-              <w:t xml:space="preserve">: </w:t>
-            </w:r>
-            <w:proofErr w:type="spellStart"/>
-            <w:r>
-              <w:rPr>
-                <w:rFonts w:hint="eastAsia"/>
-              </w:rPr>
-              <w:t>tr_TR</w:t>
-            </w:r>
-            <w:proofErr w:type="spellEnd"/>
-            <w:r>
-              <w:rPr>
-                <w:rFonts w:hint="eastAsia"/>
-              </w:rPr>
-              <w:t xml:space="preserve">, </w:t>
-            </w:r>
-            <w:proofErr w:type="spellStart"/>
-            <w:r>
-              <w:rPr>
-                <w:rFonts w:hint="eastAsia"/>
-              </w:rPr>
-              <w:t>ru_RU</w:t>
-            </w:r>
-            <w:proofErr w:type="spellEnd"/>
+              <w:t>: tr_TR, ru_RU</w:t>
+            </w:r>
           </w:p>
           <w:p>
             <w:pPr>
@@ -3554,30 +3087,8 @@
         <w:rPr>
           <w:rFonts w:hint="eastAsia"/>
         </w:rPr>
-        <w:t>admin/</w:t>
-      </w:r>
-      <w:proofErr w:type="spellStart"/>
-      <w:r>
-        <w:rPr>
-          <w:rFonts w:hint="eastAsia"/>
-        </w:rPr>
-        <w:t>api</w:t>
-      </w:r>
-      <w:proofErr w:type="spellEnd"/>
-      <w:r>
-        <w:rPr>
-          <w:rFonts w:hint="eastAsia"/>
-        </w:rPr>
-        <w:t>/</w:t>
-      </w:r>
-      <w:proofErr w:type="spellStart"/>
-      <w:r>
-        <w:rPr>
-          <w:rFonts w:hint="eastAsia"/>
-        </w:rPr>
-        <w:t>signout</w:t>
-      </w:r>
-      <w:proofErr w:type="spellEnd"/>
+        <w:t>admin/api/signout</w:t>
+      </w:r>
     </w:p>
     <w:p>
       <w:pPr>
@@ -3594,41 +3105,13 @@
         <w:rPr>
           <w:rFonts w:hint="eastAsia"/>
         </w:rPr>
-        <w:t>admin/</w:t>
-      </w:r>
-      <w:proofErr w:type="spellStart"/>
-      <w:r>
-        <w:rPr>
-          <w:rFonts w:hint="eastAsia"/>
-        </w:rPr>
-        <w:t>api</w:t>
-      </w:r>
-      <w:proofErr w:type="spellEnd"/>
-      <w:r>
-        <w:rPr>
-          <w:rFonts w:hint="eastAsia"/>
-        </w:rPr>
-        <w:t>/push/</w:t>
-      </w:r>
-      <w:proofErr w:type="spellStart"/>
-      <w:r>
-        <w:rPr>
-          <w:rFonts w:hint="eastAsia"/>
-        </w:rPr>
-        <w:t>get_news?</w:t>
-      </w:r>
-      <w:r>
-        <w:rPr>
-          <w:rFonts w:hint="eastAsia"/>
-        </w:rPr>
-        <w:t>lc</w:t>
-      </w:r>
-      <w:proofErr w:type="spellEnd"/>
-      <w:r>
-        <w:rPr>
-          <w:rFonts w:hint="eastAsia"/>
-        </w:rPr>
-        <w:t>=&amp;status=&amp;count=&amp;page=</w:t>
+        <w:t>admin/api/push/get_news?</w:t>
+      </w:r>
+      <w:r>
+        <w:rPr>
+          <w:rFonts w:hint="eastAsia"/>
+        </w:rPr>
+        <w:t>lc=&amp;status=&amp;count=&amp;page=</w:t>
       </w:r>
     </w:p>
     <w:tbl>
@@ -3651,14 +3134,12 @@
               <w:widowControl/>
               <w:jc w:val="left"/>
             </w:pPr>
-            <w:proofErr w:type="spellStart"/>
             <w:r>
               <w:rPr>
                 <w:rFonts w:hint="eastAsia"/>
               </w:rPr>
               <w:t>lc</w:t>
             </w:r>
-            <w:proofErr w:type="spellEnd"/>
           </w:p>
         </w:tc>
         <w:tc>
@@ -3709,14 +3190,12 @@
             <w:r>
               <w:t>’</w:t>
             </w:r>
-            <w:proofErr w:type="spellStart"/>
             <w:r>
               <w:rPr>
                 <w:rFonts w:hint="eastAsia"/>
               </w:rPr>
               <w:t>prereleased</w:t>
             </w:r>
-            <w:proofErr w:type="spellEnd"/>
             <w:r>
               <w:t>’</w:t>
             </w:r>
@@ -3870,7 +3349,6 @@
         <w:widowControl/>
         <w:jc w:val="left"/>
       </w:pPr>
-      <w:proofErr w:type="gramStart"/>
       <w:r>
         <w:t>admin</w:t>
       </w:r>
@@ -3878,42 +3356,7 @@
         <w:rPr>
           <w:rFonts w:hint="eastAsia"/>
         </w:rPr>
-        <w:t>/</w:t>
-      </w:r>
-      <w:proofErr w:type="spellStart"/>
-      <w:r>
-        <w:rPr>
-          <w:rFonts w:hint="eastAsia"/>
-        </w:rPr>
-        <w:t>api</w:t>
-      </w:r>
-      <w:proofErr w:type="spellEnd"/>
-      <w:r>
-        <w:rPr>
-          <w:rFonts w:hint="eastAsia"/>
-        </w:rPr>
-        <w:t>/push/</w:t>
-      </w:r>
-      <w:proofErr w:type="spellStart"/>
-      <w:r>
-        <w:rPr>
-          <w:rFonts w:hint="eastAsia"/>
-        </w:rPr>
-        <w:t>del_prepush?</w:t>
-      </w:r>
-      <w:proofErr w:type="gramEnd"/>
-      <w:r>
-        <w:rPr>
-          <w:rFonts w:hint="eastAsia"/>
-        </w:rPr>
-        <w:t>push_id</w:t>
-      </w:r>
-      <w:proofErr w:type="spellEnd"/>
-      <w:r>
-        <w:rPr>
-          <w:rFonts w:hint="eastAsia"/>
-        </w:rPr>
-        <w:t>=[{}]</w:t>
+        <w:t>/api/push/del_prepush?push_id=[{}]</w:t>
       </w:r>
     </w:p>
     <w:tbl>
@@ -3937,7 +3380,6 @@
               <w:widowControl/>
               <w:jc w:val="left"/>
             </w:pPr>
-            <w:proofErr w:type="spellStart"/>
             <w:r>
               <w:t>P</w:t>
             </w:r>
@@ -3953,7 +3395,6 @@
               </w:rPr>
               <w:t>s</w:t>
             </w:r>
-            <w:proofErr w:type="spellEnd"/>
           </w:p>
         </w:tc>
         <w:tc>
@@ -3988,14 +3429,12 @@
               </w:rPr>
               <w:t>要删除的</w:t>
             </w:r>
-            <w:proofErr w:type="spellStart"/>
             <w:r>
               <w:rPr>
                 <w:rFonts w:hint="eastAsia"/>
               </w:rPr>
               <w:t>push_id</w:t>
             </w:r>
-            <w:proofErr w:type="spellEnd"/>
             <w:r>
               <w:rPr>
                 <w:rFonts w:hint="eastAsia"/>
@@ -4321,11 +3760,9 @@
               <w:widowControl/>
               <w:jc w:val="left"/>
             </w:pPr>
-            <w:proofErr w:type="spellStart"/>
             <w:r>
               <w:t>lc</w:t>
             </w:r>
-            <w:proofErr w:type="spellEnd"/>
           </w:p>
         </w:tc>
         <w:tc>
@@ -4426,67 +3863,20 @@
           <w:rFonts w:hint="eastAsia"/>
           <w:b/>
         </w:rPr>
-        <w:t>/</w:t>
-      </w:r>
-      <w:proofErr w:type="spellStart"/>
-      <w:r>
-        <w:rPr>
-          <w:rFonts w:hint="eastAsia"/>
-          <w:b/>
-        </w:rPr>
-        <w:t>api</w:t>
-      </w:r>
-      <w:proofErr w:type="spellEnd"/>
-      <w:r>
-        <w:rPr>
-          <w:rFonts w:hint="eastAsia"/>
-          <w:b/>
-        </w:rPr>
-        <w:t>/</w:t>
-      </w:r>
-      <w:r>
-        <w:rPr>
-          <w:b/>
-        </w:rPr>
-        <w:t>push/</w:t>
-      </w:r>
-      <w:proofErr w:type="spellStart"/>
-      <w:r>
-        <w:rPr>
-          <w:b/>
-        </w:rPr>
-        <w:t>interest_push</w:t>
-      </w:r>
-      <w:r>
-        <w:rPr>
-          <w:rFonts w:hint="eastAsia"/>
-          <w:b/>
-        </w:rPr>
-        <w:t>?lc</w:t>
-      </w:r>
-      <w:proofErr w:type="spellEnd"/>
-      <w:r>
-        <w:rPr>
-          <w:rFonts w:hint="eastAsia"/>
-          <w:b/>
-        </w:rPr>
-        <w:t>=&amp;</w:t>
-      </w:r>
-      <w:proofErr w:type="spellStart"/>
-      <w:r>
-        <w:rPr>
-          <w:rFonts w:hint="eastAsia"/>
-          <w:b/>
-        </w:rPr>
-        <w:t>msgs</w:t>
-      </w:r>
-      <w:proofErr w:type="spellEnd"/>
-      <w:r>
-        <w:rPr>
-          <w:rFonts w:hint="eastAsia"/>
-          <w:b/>
-        </w:rPr>
-        <w:t>={}</w:t>
+        <w:t>/api/</w:t>
+      </w:r>
+      <w:r>
+        <w:rPr>
+          <w:b/>
+        </w:rPr>
+        <w:t>push/interest_push</w:t>
+      </w:r>
+      <w:r>
+        <w:rPr>
+          <w:rFonts w:hint="eastAsia"/>
+          <w:b/>
+        </w:rPr>
+        <w:t>?lc=&amp;msgs={}</w:t>
       </w:r>
     </w:p>
     <w:tbl>
@@ -4517,7 +3907,6 @@
                 <w:b/>
               </w:rPr>
             </w:pPr>
-            <w:proofErr w:type="spellStart"/>
             <w:r>
               <w:rPr>
                 <w:rFonts w:hint="eastAsia"/>
@@ -4525,7 +3914,6 @@
               </w:rPr>
               <w:t>lc</w:t>
             </w:r>
-            <w:proofErr w:type="spellEnd"/>
           </w:p>
         </w:tc>
         <w:tc>
@@ -4633,7 +4021,6 @@
                 <w:b/>
               </w:rPr>
             </w:pPr>
-            <w:proofErr w:type="spellStart"/>
             <w:r>
               <w:rPr>
                 <w:rFonts w:hint="eastAsia"/>
@@ -4641,7 +4028,6 @@
               </w:rPr>
               <w:t>msgs</w:t>
             </w:r>
-            <w:proofErr w:type="spellEnd"/>
           </w:p>
           <w:p>
             <w:pPr>
@@ -4833,18 +4219,8 @@
                 <w:b/>
                 <w:bCs/>
               </w:rPr>
-              <w:t>表示是否推送给所有默认用户，一般只需要</w:t>
-            </w:r>
-            <w:proofErr w:type="gramStart"/>
-            <w:r>
-              <w:rPr>
-                <w:rFonts w:hint="eastAsia"/>
-                <w:b/>
-                <w:bCs/>
-              </w:rPr>
-              <w:t>一条勾选</w:t>
-            </w:r>
-            <w:proofErr w:type="gramEnd"/>
+              <w:t>表示是否推送给所有默认用户，一般只需要一条勾选</w:t>
+            </w:r>
             <w:r>
               <w:rPr>
                 <w:b/>
@@ -4916,7 +4292,6 @@
                 <w:b/>
               </w:rPr>
             </w:pPr>
-            <w:proofErr w:type="spellStart"/>
             <w:r>
               <w:rPr>
                 <w:rFonts w:hint="eastAsia"/>
@@ -4930,7 +4305,6 @@
               </w:rPr>
               <w:t>sg</w:t>
             </w:r>
-            <w:proofErr w:type="spellEnd"/>
             <w:r>
               <w:rPr>
                 <w:rFonts w:hint="eastAsia"/>
@@ -5170,7 +4544,6 @@
                 <w:b/>
               </w:rPr>
             </w:pPr>
-            <w:proofErr w:type="spellStart"/>
             <w:r>
               <w:rPr>
                 <w:b/>
@@ -5184,7 +4557,6 @@
               </w:rPr>
               <w:t>_url</w:t>
             </w:r>
-            <w:proofErr w:type="spellEnd"/>
           </w:p>
         </w:tc>
         <w:tc>
@@ -5206,7 +4578,6 @@
               </w:rPr>
               <w:t>图标</w:t>
             </w:r>
-            <w:proofErr w:type="spellStart"/>
             <w:r>
               <w:rPr>
                 <w:rFonts w:hint="eastAsia"/>
@@ -5214,7 +4585,6 @@
               </w:rPr>
               <w:t>url</w:t>
             </w:r>
-            <w:proofErr w:type="spellEnd"/>
           </w:p>
         </w:tc>
       </w:tr>
@@ -5575,7 +4945,6 @@
                 <w:b/>
               </w:rPr>
             </w:pPr>
-            <w:proofErr w:type="spellStart"/>
             <w:r>
               <w:rPr>
                 <w:rFonts w:hint="eastAsia"/>
@@ -5583,7 +4952,6 @@
               </w:rPr>
               <w:t>expiration_interval</w:t>
             </w:r>
-            <w:proofErr w:type="spellEnd"/>
           </w:p>
         </w:tc>
         <w:tc>
@@ -5632,7 +5000,6 @@
                 <w:b/>
               </w:rPr>
             </w:pPr>
-            <w:proofErr w:type="spellStart"/>
             <w:r>
               <w:rPr>
                 <w:b/>
@@ -5648,7 +5015,6 @@
               </w:rPr>
               <w:t>_type</w:t>
             </w:r>
-            <w:proofErr w:type="spellEnd"/>
           </w:p>
         </w:tc>
         <w:tc>
@@ -5672,7 +5038,6 @@
               </w:rPr>
               <w:t>设备类型</w:t>
             </w:r>
-            <w:proofErr w:type="spellStart"/>
             <w:r>
               <w:rPr>
                 <w:rFonts w:hint="eastAsia"/>
@@ -5681,7 +5046,6 @@
               </w:rPr>
               <w:t>ios</w:t>
             </w:r>
-            <w:proofErr w:type="spellEnd"/>
             <w:r>
               <w:rPr>
                 <w:rFonts w:hint="eastAsia"/>
@@ -5690,7 +5054,6 @@
               </w:rPr>
               <w:t>或者</w:t>
             </w:r>
-            <w:proofErr w:type="spellStart"/>
             <w:r>
               <w:rPr>
                 <w:rFonts w:hint="eastAsia"/>
@@ -5699,7 +5062,6 @@
               </w:rPr>
               <w:t>andriod</w:t>
             </w:r>
-            <w:proofErr w:type="spellEnd"/>
           </w:p>
         </w:tc>
       </w:tr>
@@ -5734,7 +5096,6 @@
                 <w:color w:val="FF0000"/>
               </w:rPr>
             </w:pPr>
-            <w:proofErr w:type="spellStart"/>
             <w:r>
               <w:rPr>
                 <w:b/>
@@ -5742,7 +5103,6 @@
               </w:rPr>
               <w:t>pushnews_type</w:t>
             </w:r>
-            <w:proofErr w:type="spellEnd"/>
           </w:p>
         </w:tc>
         <w:tc>
@@ -5856,7 +5216,6 @@
                 <w:b/>
               </w:rPr>
             </w:pPr>
-            <w:proofErr w:type="spellStart"/>
             <w:r>
               <w:rPr>
                 <w:b/>
@@ -5870,7 +5229,6 @@
               </w:rPr>
               <w:t>_tags</w:t>
             </w:r>
-            <w:proofErr w:type="spellEnd"/>
           </w:p>
         </w:tc>
         <w:tc>
@@ -5920,7 +5278,6 @@
                 <w:b/>
               </w:rPr>
             </w:pPr>
-            <w:proofErr w:type="spellStart"/>
             <w:r>
               <w:rPr>
                 <w:b/>
@@ -5934,7 +5291,6 @@
               </w:rPr>
               <w:t>_topstroy</w:t>
             </w:r>
-            <w:proofErr w:type="spellEnd"/>
           </w:p>
         </w:tc>
         <w:tc>
@@ -5984,7 +5340,6 @@
                 <w:b/>
               </w:rPr>
             </w:pPr>
-            <w:proofErr w:type="spellStart"/>
             <w:r>
               <w:rPr>
                 <w:b/>
@@ -5998,7 +5353,6 @@
               </w:rPr>
               <w:t>_mobginie</w:t>
             </w:r>
-            <w:proofErr w:type="spellEnd"/>
           </w:p>
         </w:tc>
         <w:tc>
@@ -6048,7 +5402,6 @@
                 <w:b/>
               </w:rPr>
             </w:pPr>
-            <w:proofErr w:type="spellStart"/>
             <w:r>
               <w:rPr>
                 <w:b/>
@@ -6062,7 +5415,6 @@
               </w:rPr>
               <w:t>_dolphin</w:t>
             </w:r>
-            <w:proofErr w:type="spellEnd"/>
           </w:p>
         </w:tc>
         <w:tc>
@@ -6166,7 +5518,6 @@
         </w:rPr>
         <w:t>接口：</w:t>
       </w:r>
-      <w:proofErr w:type="gramStart"/>
       <w:r>
         <w:rPr>
           <w:b/>
@@ -6178,59 +5529,20 @@
           <w:rFonts w:hint="eastAsia"/>
           <w:b/>
         </w:rPr>
-        <w:t>/</w:t>
-      </w:r>
-      <w:proofErr w:type="spellStart"/>
-      <w:r>
-        <w:rPr>
-          <w:rFonts w:hint="eastAsia"/>
-          <w:b/>
-        </w:rPr>
-        <w:t>api</w:t>
-      </w:r>
-      <w:proofErr w:type="spellEnd"/>
-      <w:r>
-        <w:rPr>
-          <w:rFonts w:hint="eastAsia"/>
-          <w:b/>
-        </w:rPr>
-        <w:t>/</w:t>
-      </w:r>
-      <w:r>
-        <w:rPr>
-          <w:b/>
-        </w:rPr>
-        <w:t>push/</w:t>
-      </w:r>
-      <w:proofErr w:type="spellStart"/>
-      <w:r>
-        <w:rPr>
-          <w:b/>
-        </w:rPr>
-        <w:t>interest_push</w:t>
-      </w:r>
-      <w:r>
-        <w:rPr>
-          <w:rFonts w:hint="eastAsia"/>
-          <w:b/>
-        </w:rPr>
-        <w:t>?</w:t>
-      </w:r>
-      <w:proofErr w:type="gramEnd"/>
-      <w:r>
-        <w:rPr>
-          <w:rFonts w:hint="eastAsia"/>
-          <w:b/>
-        </w:rPr>
-        <w:t>lc</w:t>
-      </w:r>
-      <w:proofErr w:type="spellEnd"/>
-      <w:r>
-        <w:rPr>
-          <w:rFonts w:hint="eastAsia"/>
-          <w:b/>
-        </w:rPr>
-        <w:t>=&amp;</w:t>
+        <w:t>/api/</w:t>
+      </w:r>
+      <w:r>
+        <w:rPr>
+          <w:b/>
+        </w:rPr>
+        <w:t>push/interest_push</w:t>
+      </w:r>
+      <w:r>
+        <w:rPr>
+          <w:rFonts w:hint="eastAsia"/>
+          <w:b/>
+        </w:rPr>
+        <w:t>?lc=&amp;</w:t>
       </w:r>
       <w:r>
         <w:rPr>
@@ -6322,37 +5634,13 @@
           <w:rFonts w:hint="eastAsia"/>
           <w:b/>
         </w:rPr>
-        <w:t>admin/</w:t>
-      </w:r>
-      <w:proofErr w:type="spellStart"/>
-      <w:r>
-        <w:rPr>
-          <w:rFonts w:hint="eastAsia"/>
-          <w:b/>
-        </w:rPr>
-        <w:t>api</w:t>
-      </w:r>
-      <w:proofErr w:type="spellEnd"/>
-      <w:r>
-        <w:rPr>
-          <w:rFonts w:hint="eastAsia"/>
-          <w:b/>
-        </w:rPr>
-        <w:t>/</w:t>
-      </w:r>
-      <w:proofErr w:type="spellStart"/>
-      <w:r>
-        <w:rPr>
-          <w:b/>
-        </w:rPr>
-        <w:t>pushnews</w:t>
-      </w:r>
-      <w:proofErr w:type="spellEnd"/>
-      <w:r>
-        <w:rPr>
-          <w:b/>
-        </w:rPr>
-        <w:t>/get</w:t>
+        <w:t>admin/api/</w:t>
+      </w:r>
+      <w:r>
+        <w:rPr>
+          <w:b/>
+        </w:rPr>
+        <w:t>pushnews/get</w:t>
       </w:r>
     </w:p>
     <w:p>
@@ -6429,51 +5717,20 @@
           <w:rFonts w:hint="eastAsia"/>
           <w:b/>
         </w:rPr>
-        <w:t>/</w:t>
-      </w:r>
-      <w:proofErr w:type="spellStart"/>
-      <w:r>
-        <w:rPr>
-          <w:rFonts w:hint="eastAsia"/>
-          <w:b/>
-        </w:rPr>
-        <w:t>api</w:t>
-      </w:r>
-      <w:proofErr w:type="spellEnd"/>
-      <w:r>
-        <w:rPr>
-          <w:rFonts w:hint="eastAsia"/>
-          <w:b/>
-        </w:rPr>
-        <w:t>/</w:t>
-      </w:r>
-      <w:r>
-        <w:rPr>
-          <w:b/>
-        </w:rPr>
-        <w:t>tabs/</w:t>
-      </w:r>
-      <w:proofErr w:type="spellStart"/>
-      <w:r>
-        <w:rPr>
-          <w:b/>
-        </w:rPr>
-        <w:t>get</w:t>
-      </w:r>
-      <w:r>
-        <w:rPr>
-          <w:rFonts w:hint="eastAsia"/>
-          <w:b/>
-        </w:rPr>
-        <w:t>?locale</w:t>
-      </w:r>
-      <w:proofErr w:type="spellEnd"/>
-      <w:r>
-        <w:rPr>
-          <w:rFonts w:hint="eastAsia"/>
-          <w:b/>
-        </w:rPr>
-        <w:t>=</w:t>
+        <w:t>/api/</w:t>
+      </w:r>
+      <w:r>
+        <w:rPr>
+          <w:b/>
+        </w:rPr>
+        <w:t>tabs/get</w:t>
+      </w:r>
+      <w:r>
+        <w:rPr>
+          <w:rFonts w:hint="eastAsia"/>
+          <w:b/>
+        </w:rPr>
+        <w:t>?locale=</w:t>
       </w:r>
     </w:p>
     <w:p>
@@ -6580,7 +5837,6 @@
         </w:rPr>
         <w:t>，</w:t>
       </w:r>
-      <w:proofErr w:type="gramStart"/>
       <w:r>
         <w:rPr>
           <w:rFonts w:hint="eastAsia"/>
@@ -6593,15 +5849,7 @@
           <w:rFonts w:hint="eastAsia"/>
           <w:b/>
         </w:rPr>
-        <w:t>为下边</w:t>
-      </w:r>
-      <w:proofErr w:type="gramEnd"/>
-      <w:r>
-        <w:rPr>
-          <w:rFonts w:hint="eastAsia"/>
-          <w:b/>
-        </w:rPr>
-        <w:t>的</w:t>
+        <w:t>为下边的</w:t>
       </w:r>
       <w:r>
         <w:rPr>
@@ -6838,7 +6086,6 @@
                 <w:b/>
               </w:rPr>
             </w:pPr>
-            <w:proofErr w:type="spellStart"/>
             <w:r>
               <w:rPr>
                 <w:rFonts w:hint="eastAsia"/>
@@ -6846,7 +6093,6 @@
               </w:rPr>
               <w:t>ext</w:t>
             </w:r>
-            <w:proofErr w:type="spellEnd"/>
           </w:p>
         </w:tc>
         <w:tc>
@@ -7191,7 +6437,6 @@
         </w:rPr>
         <w:t>．</w:t>
       </w:r>
-      <w:proofErr w:type="gramStart"/>
       <w:r>
         <w:rPr>
           <w:b/>
@@ -7203,47 +6448,7 @@
           <w:rFonts w:hint="eastAsia"/>
           <w:b/>
         </w:rPr>
-        <w:t>/</w:t>
-      </w:r>
-      <w:proofErr w:type="spellStart"/>
-      <w:r>
-        <w:rPr>
-          <w:rFonts w:hint="eastAsia"/>
-          <w:b/>
-        </w:rPr>
-        <w:t>api</w:t>
-      </w:r>
-      <w:proofErr w:type="spellEnd"/>
-      <w:r>
-        <w:rPr>
-          <w:rFonts w:hint="eastAsia"/>
-          <w:b/>
-        </w:rPr>
-        <w:t>/tabs/</w:t>
-      </w:r>
-      <w:proofErr w:type="spellStart"/>
-      <w:r>
-        <w:rPr>
-          <w:rFonts w:hint="eastAsia"/>
-          <w:b/>
-        </w:rPr>
-        <w:t>add?</w:t>
-      </w:r>
-      <w:proofErr w:type="gramEnd"/>
-      <w:r>
-        <w:rPr>
-          <w:rFonts w:hint="eastAsia"/>
-          <w:b/>
-        </w:rPr>
-        <w:t>locale</w:t>
-      </w:r>
-      <w:proofErr w:type="spellEnd"/>
-      <w:r>
-        <w:rPr>
-          <w:rFonts w:hint="eastAsia"/>
-          <w:b/>
-        </w:rPr>
-        <w:t>=&amp;tabs=[{}]</w:t>
+        <w:t>/api/tabs/add?locale=&amp;tabs=[{}]</w:t>
       </w:r>
     </w:p>
     <w:tbl>
@@ -7423,7 +6628,6 @@
                 <w:b/>
               </w:rPr>
             </w:pPr>
-            <w:proofErr w:type="spellStart"/>
             <w:r>
               <w:rPr>
                 <w:rFonts w:hint="eastAsia"/>
@@ -7431,7 +6635,6 @@
               </w:rPr>
               <w:t>ext</w:t>
             </w:r>
-            <w:proofErr w:type="spellEnd"/>
           </w:p>
         </w:tc>
         <w:tc>
@@ -7767,7 +6970,6 @@
         </w:rPr>
         <w:t>．</w:t>
       </w:r>
-      <w:proofErr w:type="gramStart"/>
       <w:r>
         <w:rPr>
           <w:b/>
@@ -7779,47 +6981,14 @@
           <w:rFonts w:hint="eastAsia"/>
           <w:b/>
         </w:rPr>
-        <w:t>/</w:t>
-      </w:r>
-      <w:proofErr w:type="spellStart"/>
-      <w:r>
-        <w:rPr>
-          <w:rFonts w:hint="eastAsia"/>
-          <w:b/>
-        </w:rPr>
-        <w:t>api</w:t>
-      </w:r>
-      <w:proofErr w:type="spellEnd"/>
-      <w:r>
-        <w:rPr>
-          <w:rFonts w:hint="eastAsia"/>
-          <w:b/>
-        </w:rPr>
-        <w:t>/tabs/</w:t>
-      </w:r>
-      <w:proofErr w:type="spellStart"/>
-      <w:r>
-        <w:rPr>
-          <w:rFonts w:hint="eastAsia"/>
-          <w:b/>
-        </w:rPr>
-        <w:t>update?</w:t>
-      </w:r>
-      <w:proofErr w:type="gramEnd"/>
-      <w:r>
-        <w:rPr>
-          <w:rFonts w:hint="eastAsia"/>
-          <w:b/>
-        </w:rPr>
-        <w:t>locale</w:t>
-      </w:r>
-      <w:proofErr w:type="spellEnd"/>
-      <w:r>
-        <w:rPr>
-          <w:rFonts w:hint="eastAsia"/>
-          <w:b/>
-        </w:rPr>
-        <w:t>=&amp;tabs=[{}]</w:t>
+        <w:t>/api/tabs/update?</w:t>
+      </w:r>
+      <w:r>
+        <w:rPr>
+          <w:rFonts w:hint="eastAsia"/>
+          <w:b/>
+        </w:rPr>
+        <w:t>locale=&amp;tabs=[{}]</w:t>
       </w:r>
     </w:p>
     <w:p>
@@ -7907,53 +7076,12 @@
           <w:b/>
         </w:rPr>
       </w:pPr>
-      <w:proofErr w:type="gramStart"/>
-      <w:r>
-        <w:rPr>
-          <w:rFonts w:hint="eastAsia"/>
-          <w:b/>
-        </w:rPr>
-        <w:t>admin/</w:t>
-      </w:r>
-      <w:proofErr w:type="spellStart"/>
-      <w:r>
-        <w:rPr>
-          <w:rFonts w:hint="eastAsia"/>
-          <w:b/>
-        </w:rPr>
-        <w:t>api</w:t>
-      </w:r>
-      <w:proofErr w:type="spellEnd"/>
-      <w:r>
-        <w:rPr>
-          <w:rFonts w:hint="eastAsia"/>
-          <w:b/>
-        </w:rPr>
-        <w:t>/tabs/</w:t>
-      </w:r>
-      <w:proofErr w:type="spellStart"/>
-      <w:r>
-        <w:rPr>
-          <w:rFonts w:hint="eastAsia"/>
-          <w:b/>
-        </w:rPr>
-        <w:t>del?</w:t>
-      </w:r>
-      <w:proofErr w:type="gramEnd"/>
-      <w:r>
-        <w:rPr>
-          <w:rFonts w:hint="eastAsia"/>
-          <w:b/>
-        </w:rPr>
-        <w:t>locale</w:t>
-      </w:r>
-      <w:proofErr w:type="spellEnd"/>
-      <w:r>
-        <w:rPr>
-          <w:rFonts w:hint="eastAsia"/>
-          <w:b/>
-        </w:rPr>
-        <w:t>=&amp;tabs=[{}</w:t>
+      <w:r>
+        <w:rPr>
+          <w:rFonts w:hint="eastAsia"/>
+          <w:b/>
+        </w:rPr>
+        <w:t>admin/api/tabs/del?locale=&amp;tabs=[{}</w:t>
       </w:r>
       <w:r>
         <w:rPr>
@@ -8085,7 +7213,6 @@
           <w:b/>
         </w:rPr>
       </w:pPr>
-      <w:proofErr w:type="gramStart"/>
       <w:r>
         <w:rPr>
           <w:b/>
@@ -8097,59 +7224,20 @@
           <w:rFonts w:hint="eastAsia"/>
           <w:b/>
         </w:rPr>
-        <w:t>/</w:t>
-      </w:r>
-      <w:proofErr w:type="spellStart"/>
-      <w:r>
-        <w:rPr>
-          <w:rFonts w:hint="eastAsia"/>
-          <w:b/>
-        </w:rPr>
-        <w:t>api</w:t>
-      </w:r>
-      <w:proofErr w:type="spellEnd"/>
-      <w:r>
-        <w:rPr>
-          <w:rFonts w:hint="eastAsia"/>
-          <w:b/>
-        </w:rPr>
-        <w:t>/</w:t>
-      </w:r>
-      <w:r>
-        <w:rPr>
-          <w:b/>
-        </w:rPr>
-        <w:t>redirect/</w:t>
-      </w:r>
-      <w:proofErr w:type="spellStart"/>
-      <w:r>
-        <w:rPr>
-          <w:b/>
-        </w:rPr>
-        <w:t>news</w:t>
-      </w:r>
-      <w:r>
-        <w:rPr>
-          <w:rFonts w:hint="eastAsia"/>
-          <w:b/>
-        </w:rPr>
-        <w:t>?</w:t>
-      </w:r>
-      <w:proofErr w:type="gramEnd"/>
-      <w:r>
-        <w:rPr>
-          <w:rFonts w:hint="eastAsia"/>
-          <w:b/>
-        </w:rPr>
-        <w:t>lc</w:t>
-      </w:r>
-      <w:proofErr w:type="spellEnd"/>
-      <w:r>
-        <w:rPr>
-          <w:rFonts w:hint="eastAsia"/>
-          <w:b/>
-        </w:rPr>
-        <w:t>=&amp;id=</w:t>
+        <w:t>/api/</w:t>
+      </w:r>
+      <w:r>
+        <w:rPr>
+          <w:b/>
+        </w:rPr>
+        <w:t>redirect/news</w:t>
+      </w:r>
+      <w:r>
+        <w:rPr>
+          <w:rFonts w:hint="eastAsia"/>
+          <w:b/>
+        </w:rPr>
+        <w:t>?lc=&amp;id=</w:t>
       </w:r>
       <w:r>
         <w:rPr>
@@ -8269,39 +7357,7 @@
           <w:b/>
         </w:rPr>
         <w:lastRenderedPageBreak/>
-        <w:t>admin/</w:t>
-      </w:r>
-      <w:proofErr w:type="spellStart"/>
-      <w:r>
-        <w:rPr>
-          <w:rFonts w:hint="eastAsia"/>
-          <w:b/>
-        </w:rPr>
-        <w:t>api</w:t>
-      </w:r>
-      <w:proofErr w:type="spellEnd"/>
-      <w:r>
-        <w:rPr>
-          <w:rFonts w:hint="eastAsia"/>
-          <w:b/>
-        </w:rPr>
-        <w:t>/h5_info/</w:t>
-      </w:r>
-      <w:proofErr w:type="spellStart"/>
-      <w:r>
-        <w:rPr>
-          <w:rFonts w:hint="eastAsia"/>
-          <w:b/>
-        </w:rPr>
-        <w:t>add?lc</w:t>
-      </w:r>
-      <w:proofErr w:type="spellEnd"/>
-      <w:r>
-        <w:rPr>
-          <w:rFonts w:hint="eastAsia"/>
-          <w:b/>
-        </w:rPr>
-        <w:t>=&amp;message=[{}]</w:t>
+        <w:t>admin/api/h5_info/add?lc=&amp;message=[{}]</w:t>
       </w:r>
     </w:p>
     <w:p>
@@ -8327,14 +7383,12 @@
         </w:rPr>
         <w:t>页面信息存储，接口参数</w:t>
       </w:r>
-      <w:proofErr w:type="spellStart"/>
       <w:r>
         <w:rPr>
           <w:rFonts w:hint="eastAsia"/>
         </w:rPr>
         <w:t>lc</w:t>
       </w:r>
-      <w:proofErr w:type="spellEnd"/>
       <w:r>
         <w:rPr>
           <w:rFonts w:hint="eastAsia"/>
@@ -8347,14 +7401,12 @@
         </w:rPr>
         <w:t>国家，有</w:t>
       </w:r>
-      <w:proofErr w:type="spellStart"/>
       <w:r>
         <w:rPr>
           <w:rFonts w:hint="eastAsia"/>
         </w:rPr>
         <w:t>ru-ru</w:t>
       </w:r>
-      <w:proofErr w:type="spellEnd"/>
       <w:r>
         <w:rPr>
           <w:rFonts w:hint="eastAsia"/>
@@ -8430,7 +7482,6 @@
       <w:r>
         <w:t>“</w:t>
       </w:r>
-      <w:proofErr w:type="spellStart"/>
       <w:r>
         <w:rPr>
           <w:rFonts w:hint="eastAsia"/>
@@ -8446,23 +7497,18 @@
         </w:rPr>
         <w:t>:</w:t>
       </w:r>
-      <w:proofErr w:type="gramStart"/>
       <w:r>
         <w:t>”</w:t>
       </w:r>
-      <w:proofErr w:type="gramEnd"/>
       <w:r>
         <w:rPr>
           <w:rFonts w:hint="eastAsia"/>
         </w:rPr>
         <w:t>test</w:t>
       </w:r>
-      <w:proofErr w:type="spellEnd"/>
-      <w:proofErr w:type="gramStart"/>
       <w:r>
         <w:t>”</w:t>
       </w:r>
-      <w:proofErr w:type="gramEnd"/>
       <w:r>
         <w:rPr>
           <w:rFonts w:hint="eastAsia"/>
@@ -8476,16 +7522,8 @@
         <w:rPr>
           <w:rFonts w:hint="eastAsia"/>
         </w:rPr>
-        <w:t>image_</w:t>
-      </w:r>
-      <w:proofErr w:type="spellStart"/>
-      <w:r>
-        <w:rPr>
-          <w:rFonts w:hint="eastAsia"/>
-        </w:rPr>
-        <w:t>url</w:t>
-      </w:r>
-      <w:proofErr w:type="spellEnd"/>
+        <w:t>image_url</w:t>
+      </w:r>
       <w:r>
         <w:t>”</w:t>
       </w:r>
@@ -8495,66 +7533,54 @@
         </w:rPr>
         <w:t>:</w:t>
       </w:r>
-      <w:proofErr w:type="gramStart"/>
       <w:r>
         <w:t>”</w:t>
       </w:r>
-      <w:proofErr w:type="gramEnd"/>
       <w:r>
         <w:rPr>
           <w:rFonts w:hint="eastAsia"/>
         </w:rPr>
         <w:t>http://name.com/pic.jpg</w:t>
       </w:r>
-      <w:proofErr w:type="gramStart"/>
       <w:r>
         <w:t>”</w:t>
       </w:r>
-      <w:proofErr w:type="gramEnd"/>
       <w:r>
         <w:rPr>
           <w:rFonts w:hint="eastAsia"/>
         </w:rPr>
         <w:t>,</w:t>
       </w:r>
-      <w:proofErr w:type="gramStart"/>
       <w:r>
         <w:t>”</w:t>
       </w:r>
-      <w:proofErr w:type="gramEnd"/>
       <w:r>
         <w:rPr>
           <w:rFonts w:hint="eastAsia"/>
         </w:rPr>
         <w:t>link</w:t>
       </w:r>
-      <w:proofErr w:type="gramStart"/>
       <w:r>
         <w:t>”</w:t>
       </w:r>
-      <w:proofErr w:type="gramEnd"/>
       <w:r>
         <w:rPr>
           <w:rFonts w:hint="eastAsia"/>
         </w:rPr>
         <w:t>:</w:t>
       </w:r>
-      <w:proofErr w:type="gramStart"/>
       <w:r>
         <w:t>”</w:t>
       </w:r>
-      <w:proofErr w:type="gramEnd"/>
       <w:r>
         <w:rPr>
           <w:rFonts w:hint="eastAsia"/>
         </w:rPr>
         <w:t>www.baidu.com</w:t>
       </w:r>
-      <w:proofErr w:type="gramStart"/>
       <w:r>
         <w:t>”</w:t>
       </w:r>
-      <w:proofErr w:type="gramEnd"/>
       <w:r>
         <w:rPr>
           <w:rFonts w:hint="eastAsia"/>
@@ -8577,7 +7603,6 @@
       <w:r>
         <w:t>“</w:t>
       </w:r>
-      <w:proofErr w:type="spellStart"/>
       <w:r>
         <w:rPr>
           <w:rFonts w:hint="eastAsia"/>
@@ -8602,7 +7627,6 @@
         </w:rPr>
         <w:t>hello</w:t>
       </w:r>
-      <w:proofErr w:type="spellEnd"/>
       <w:r>
         <w:t>”</w:t>
       </w:r>
@@ -8619,16 +7643,8 @@
         <w:rPr>
           <w:rFonts w:hint="eastAsia"/>
         </w:rPr>
-        <w:t>image_</w:t>
-      </w:r>
-      <w:proofErr w:type="spellStart"/>
-      <w:r>
-        <w:rPr>
-          <w:rFonts w:hint="eastAsia"/>
-        </w:rPr>
-        <w:t>url</w:t>
-      </w:r>
-      <w:proofErr w:type="spellEnd"/>
+        <w:t>image_url</w:t>
+      </w:r>
       <w:r>
         <w:t>”</w:t>
       </w:r>
@@ -8773,7 +7789,6 @@
                 <w:b/>
               </w:rPr>
             </w:pPr>
-            <w:proofErr w:type="spellStart"/>
             <w:r>
               <w:rPr>
                 <w:b/>
@@ -8787,7 +7802,6 @@
               </w:rPr>
               <w:t>_url</w:t>
             </w:r>
-            <w:proofErr w:type="spellEnd"/>
           </w:p>
         </w:tc>
         <w:tc>
@@ -9005,39 +8019,7 @@
           <w:rFonts w:hint="eastAsia"/>
           <w:b/>
         </w:rPr>
-        <w:t>admin/</w:t>
-      </w:r>
-      <w:proofErr w:type="spellStart"/>
-      <w:r>
-        <w:rPr>
-          <w:rFonts w:hint="eastAsia"/>
-          <w:b/>
-        </w:rPr>
-        <w:t>api</w:t>
-      </w:r>
-      <w:proofErr w:type="spellEnd"/>
-      <w:r>
-        <w:rPr>
-          <w:rFonts w:hint="eastAsia"/>
-          <w:b/>
-        </w:rPr>
-        <w:t>/h5_info/</w:t>
-      </w:r>
-      <w:proofErr w:type="spellStart"/>
-      <w:r>
-        <w:rPr>
-          <w:rFonts w:hint="eastAsia"/>
-          <w:b/>
-        </w:rPr>
-        <w:t>del?lc</w:t>
-      </w:r>
-      <w:proofErr w:type="spellEnd"/>
-      <w:r>
-        <w:rPr>
-          <w:rFonts w:hint="eastAsia"/>
-          <w:b/>
-        </w:rPr>
-        <w:t>=&amp;message=[{}]</w:t>
+        <w:t>admin/api/h5_info/del?lc=&amp;message=[{}]</w:t>
       </w:r>
     </w:p>
     <w:p>
@@ -9063,28 +8045,24 @@
         </w:rPr>
         <w:t>页面信息，参数</w:t>
       </w:r>
-      <w:proofErr w:type="spellStart"/>
       <w:r>
         <w:rPr>
           <w:rFonts w:hint="eastAsia"/>
         </w:rPr>
         <w:t>lc</w:t>
       </w:r>
-      <w:proofErr w:type="spellEnd"/>
       <w:r>
         <w:rPr>
           <w:rFonts w:hint="eastAsia"/>
         </w:rPr>
         <w:t>是国家，有</w:t>
       </w:r>
-      <w:proofErr w:type="spellStart"/>
       <w:r>
         <w:rPr>
           <w:rFonts w:hint="eastAsia"/>
         </w:rPr>
         <w:t>ru-ru</w:t>
       </w:r>
-      <w:proofErr w:type="spellEnd"/>
       <w:r>
         <w:rPr>
           <w:rFonts w:hint="eastAsia"/>
@@ -9298,35 +8276,7 @@
         <w:rPr>
           <w:rFonts w:hint="eastAsia"/>
         </w:rPr>
-        <w:t>admin/</w:t>
-      </w:r>
-      <w:proofErr w:type="spellStart"/>
-      <w:r>
-        <w:rPr>
-          <w:rFonts w:hint="eastAsia"/>
-        </w:rPr>
-        <w:t>api</w:t>
-      </w:r>
-      <w:proofErr w:type="spellEnd"/>
-      <w:r>
-        <w:rPr>
-          <w:rFonts w:hint="eastAsia"/>
-        </w:rPr>
-        <w:t>/h5_info/</w:t>
-      </w:r>
-      <w:proofErr w:type="spellStart"/>
-      <w:r>
-        <w:rPr>
-          <w:rFonts w:hint="eastAsia"/>
-        </w:rPr>
-        <w:t>update?lc</w:t>
-      </w:r>
-      <w:proofErr w:type="spellEnd"/>
-      <w:r>
-        <w:rPr>
-          <w:rFonts w:hint="eastAsia"/>
-        </w:rPr>
-        <w:t>=&amp;</w:t>
+        <w:t>admin/api/h5_info/update?lc=&amp;</w:t>
       </w:r>
       <w:r>
         <w:t>message</w:t>
@@ -9564,7 +8514,6 @@
                 <w:b/>
               </w:rPr>
             </w:pPr>
-            <w:proofErr w:type="spellStart"/>
             <w:r>
               <w:rPr>
                 <w:b/>
@@ -9578,7 +8527,6 @@
               </w:rPr>
               <w:t>_url</w:t>
             </w:r>
-            <w:proofErr w:type="spellEnd"/>
           </w:p>
         </w:tc>
         <w:tc>
@@ -9768,39 +8716,7 @@
           <w:rFonts w:hint="eastAsia"/>
           <w:b/>
         </w:rPr>
-        <w:t>admin/</w:t>
-      </w:r>
-      <w:proofErr w:type="spellStart"/>
-      <w:r>
-        <w:rPr>
-          <w:rFonts w:hint="eastAsia"/>
-          <w:b/>
-        </w:rPr>
-        <w:t>api</w:t>
-      </w:r>
-      <w:proofErr w:type="spellEnd"/>
-      <w:r>
-        <w:rPr>
-          <w:rFonts w:hint="eastAsia"/>
-          <w:b/>
-        </w:rPr>
-        <w:t>/h5_info/</w:t>
-      </w:r>
-      <w:proofErr w:type="spellStart"/>
-      <w:r>
-        <w:rPr>
-          <w:rFonts w:hint="eastAsia"/>
-          <w:b/>
-        </w:rPr>
-        <w:t>get?lc</w:t>
-      </w:r>
-      <w:proofErr w:type="spellEnd"/>
-      <w:r>
-        <w:rPr>
-          <w:rFonts w:hint="eastAsia"/>
-          <w:b/>
-        </w:rPr>
-        <w:t>=</w:t>
+        <w:t>admin/api/h5_info/get?lc=</w:t>
       </w:r>
     </w:p>
     <w:p>
@@ -9832,7 +8748,6 @@
         </w:rPr>
         <w:t>页面信息，参数为</w:t>
       </w:r>
-      <w:proofErr w:type="spellStart"/>
       <w:r>
         <w:rPr>
           <w:rFonts w:hint="eastAsia"/>
@@ -9840,7 +8755,6 @@
         </w:rPr>
         <w:t>lc</w:t>
       </w:r>
-      <w:proofErr w:type="spellEnd"/>
       <w:r>
         <w:rPr>
           <w:rFonts w:hint="eastAsia"/>
@@ -10026,7 +8940,6 @@
                 <w:b/>
               </w:rPr>
             </w:pPr>
-            <w:proofErr w:type="spellStart"/>
             <w:r>
               <w:rPr>
                 <w:b/>
@@ -10040,7 +8953,6 @@
               </w:rPr>
               <w:t>_url</w:t>
             </w:r>
-            <w:proofErr w:type="spellEnd"/>
           </w:p>
         </w:tc>
         <w:tc>
@@ -10184,61 +9096,24 @@
         <w:lastRenderedPageBreak/>
         <w:t>如：</w:t>
       </w:r>
-      <w:proofErr w:type="gramStart"/>
-      <w:r>
-        <w:rPr>
-          <w:rFonts w:hint="eastAsia"/>
-          <w:b/>
-        </w:rPr>
-        <w:t>message</w:t>
-      </w:r>
-      <w:proofErr w:type="gramEnd"/>
-      <w:r>
-        <w:rPr>
-          <w:rFonts w:hint="eastAsia"/>
-          <w:b/>
-        </w:rPr>
-        <w:t>=[</w:t>
-      </w:r>
-      <w:r>
-        <w:rPr>
-          <w:b/>
-        </w:rPr>
-        <w:t>{link: "</w:t>
-      </w:r>
-      <w:proofErr w:type="spellStart"/>
-      <w:r>
-        <w:rPr>
-          <w:b/>
-        </w:rPr>
-        <w:t>cxdsf</w:t>
-      </w:r>
-      <w:proofErr w:type="spellEnd"/>
-      <w:r>
-        <w:rPr>
-          <w:b/>
-        </w:rPr>
-        <w:t xml:space="preserve">", </w:t>
-      </w:r>
-      <w:proofErr w:type="spellStart"/>
-      <w:r>
-        <w:rPr>
-          <w:b/>
-        </w:rPr>
-        <w:t>updat</w:t>
-      </w:r>
-      <w:r>
-        <w:rPr>
-          <w:b/>
-        </w:rPr>
-        <w:t>etime</w:t>
-      </w:r>
-      <w:proofErr w:type="spellEnd"/>
-      <w:r>
-        <w:rPr>
-          <w:b/>
-        </w:rPr>
-        <w:t xml:space="preserve">: "2015-09-28 09:56", </w:t>
+      <w:r>
+        <w:rPr>
+          <w:rFonts w:hint="eastAsia"/>
+          <w:b/>
+        </w:rPr>
+        <w:t>message=[</w:t>
+      </w:r>
+      <w:r>
+        <w:rPr>
+          <w:b/>
+        </w:rPr>
+        <w:t>{link: "cxdsf", updat</w:t>
+      </w:r>
+      <w:r>
+        <w:rPr>
+          <w:b/>
+        </w:rPr>
+        <w:t xml:space="preserve">etime: "2015-09-28 09:56", </w:t>
       </w:r>
       <w:r>
         <w:rPr>
@@ -10346,7 +9221,6 @@
         </w:rPr>
         <w:t>”</w:t>
       </w:r>
-      <w:proofErr w:type="spellStart"/>
       <w:r>
         <w:rPr>
           <w:rFonts w:hint="eastAsia"/>
@@ -10354,7 +9228,6 @@
         </w:rPr>
         <w:t>df</w:t>
       </w:r>
-      <w:proofErr w:type="spellEnd"/>
       <w:r>
         <w:rPr>
           <w:b/>
@@ -10374,7 +9247,6 @@
         </w:rPr>
         <w:t>“</w:t>
       </w:r>
-      <w:proofErr w:type="spellStart"/>
       <w:r>
         <w:rPr>
           <w:rFonts w:hint="eastAsia"/>
@@ -10408,7 +9280,6 @@
         </w:rPr>
         <w:t>test</w:t>
       </w:r>
-      <w:proofErr w:type="spellEnd"/>
       <w:r>
         <w:rPr>
           <w:b/>
@@ -10428,7 +9299,6 @@
         </w:rPr>
         <w:t>“</w:t>
       </w:r>
-      <w:proofErr w:type="spellStart"/>
       <w:r>
         <w:rPr>
           <w:rFonts w:hint="eastAsia"/>
@@ -10436,7 +9306,6 @@
         </w:rPr>
         <w:t>updatetime</w:t>
       </w:r>
-      <w:proofErr w:type="spellEnd"/>
       <w:r>
         <w:rPr>
           <w:b/>
@@ -10500,7 +9369,6 @@
         </w:rPr>
         <w:t>“</w:t>
       </w:r>
-      <w:proofErr w:type="spellStart"/>
       <w:r>
         <w:rPr>
           <w:rFonts w:hint="eastAsia"/>
@@ -10508,7 +9376,6 @@
         </w:rPr>
         <w:t>image_url</w:t>
       </w:r>
-      <w:proofErr w:type="spellEnd"/>
       <w:r>
         <w:rPr>
           <w:b/>
@@ -10578,53 +9445,12 @@
         </w:rPr>
         <w:t>．</w:t>
       </w:r>
-      <w:proofErr w:type="gramStart"/>
-      <w:r>
-        <w:rPr>
-          <w:rFonts w:hint="eastAsia"/>
-          <w:b/>
-        </w:rPr>
-        <w:t>admin/</w:t>
-      </w:r>
-      <w:proofErr w:type="spellStart"/>
-      <w:r>
-        <w:rPr>
-          <w:rFonts w:hint="eastAsia"/>
-          <w:b/>
-        </w:rPr>
-        <w:t>api</w:t>
-      </w:r>
-      <w:proofErr w:type="spellEnd"/>
-      <w:r>
-        <w:rPr>
-          <w:rFonts w:hint="eastAsia"/>
-          <w:b/>
-        </w:rPr>
-        <w:t>/h5_info/</w:t>
-      </w:r>
-      <w:proofErr w:type="spellStart"/>
-      <w:r>
-        <w:rPr>
-          <w:rFonts w:hint="eastAsia"/>
-          <w:b/>
-        </w:rPr>
-        <w:t>setOnline?</w:t>
-      </w:r>
-      <w:proofErr w:type="gramEnd"/>
-      <w:r>
-        <w:rPr>
-          <w:rFonts w:hint="eastAsia"/>
-          <w:b/>
-        </w:rPr>
-        <w:t>lc</w:t>
-      </w:r>
-      <w:proofErr w:type="spellEnd"/>
-      <w:r>
-        <w:rPr>
-          <w:rFonts w:hint="eastAsia"/>
-          <w:b/>
-        </w:rPr>
-        <w:t>=&amp;message=[{id:</w:t>
+      <w:r>
+        <w:rPr>
+          <w:rFonts w:hint="eastAsia"/>
+          <w:b/>
+        </w:rPr>
+        <w:t>admin/api/h5_info/setOnline?lc=&amp;message=[{id:</w:t>
       </w:r>
       <w:r>
         <w:rPr>
@@ -10696,39 +9522,7 @@
           <w:rFonts w:hint="eastAsia"/>
           <w:b/>
         </w:rPr>
-        <w:t>admin/</w:t>
-      </w:r>
-      <w:proofErr w:type="spellStart"/>
-      <w:r>
-        <w:rPr>
-          <w:rFonts w:hint="eastAsia"/>
-          <w:b/>
-        </w:rPr>
-        <w:t>api</w:t>
-      </w:r>
-      <w:proofErr w:type="spellEnd"/>
-      <w:r>
-        <w:rPr>
-          <w:rFonts w:hint="eastAsia"/>
-          <w:b/>
-        </w:rPr>
-        <w:t>/push/</w:t>
-      </w:r>
-      <w:proofErr w:type="spellStart"/>
-      <w:r>
-        <w:rPr>
-          <w:rFonts w:hint="eastAsia"/>
-          <w:b/>
-        </w:rPr>
-        <w:t>update_interest?lc</w:t>
-      </w:r>
-      <w:proofErr w:type="spellEnd"/>
-      <w:r>
-        <w:rPr>
-          <w:rFonts w:hint="eastAsia"/>
-          <w:b/>
-        </w:rPr>
-        <w:t>=&amp;message=[{}]</w:t>
+        <w:t>admin/api/push/update_interest?lc=&amp;message=[{}]</w:t>
       </w:r>
     </w:p>
     <w:p>
@@ -10784,40 +9578,7 @@
           <w:sz w:val="20"/>
           <w:szCs w:val="20"/>
         </w:rPr>
-        <w:t>admin/</w:t>
-      </w:r>
-      <w:proofErr w:type="spellStart"/>
-      <w:r>
-        <w:rPr>
-          <w:rStyle w:val="a7"/>
-          <w:rFonts w:ascii="Arial" w:hAnsi="Arial" w:cs="Arial"/>
-          <w:color w:val="000000"/>
-          <w:sz w:val="20"/>
-          <w:szCs w:val="20"/>
-        </w:rPr>
-        <w:t>api</w:t>
-      </w:r>
-      <w:proofErr w:type="spellEnd"/>
-      <w:r>
-        <w:rPr>
-          <w:rStyle w:val="a7"/>
-          <w:rFonts w:ascii="Arial" w:hAnsi="Arial" w:cs="Arial"/>
-          <w:color w:val="000000"/>
-          <w:sz w:val="20"/>
-          <w:szCs w:val="20"/>
-        </w:rPr>
-        <w:t>/</w:t>
-      </w:r>
-      <w:proofErr w:type="spellStart"/>
-      <w:r>
-        <w:rPr>
-          <w:rStyle w:val="a7"/>
-          <w:rFonts w:ascii="Arial" w:hAnsi="Arial" w:cs="Arial"/>
-          <w:color w:val="000000"/>
-          <w:sz w:val="20"/>
-          <w:szCs w:val="20"/>
-        </w:rPr>
-        <w:t>news.json?</w:t>
+        <w:t>admin/api/news.json?</w:t>
       </w:r>
       <w:r>
         <w:rPr>
@@ -10827,18 +9588,7 @@
           <w:sz w:val="20"/>
           <w:szCs w:val="20"/>
         </w:rPr>
-        <w:t>lc</w:t>
-      </w:r>
-      <w:proofErr w:type="spellEnd"/>
-      <w:r>
-        <w:rPr>
-          <w:rStyle w:val="a7"/>
-          <w:rFonts w:ascii="Arial" w:hAnsi="Arial" w:cs="Arial" w:hint="eastAsia"/>
-          <w:color w:val="000000"/>
-          <w:sz w:val="20"/>
-          <w:szCs w:val="20"/>
-        </w:rPr>
-        <w:t>=&amp;s=</w:t>
+        <w:t>lc=&amp;s=</w:t>
       </w:r>
       <w:r>
         <w:rPr>
@@ -11047,14 +9797,12 @@
                 <w:b/>
               </w:rPr>
             </w:pPr>
-            <w:proofErr w:type="spellStart"/>
             <w:r>
               <w:rPr>
                 <w:b/>
               </w:rPr>
               <w:t>createTime</w:t>
             </w:r>
-            <w:proofErr w:type="spellEnd"/>
           </w:p>
         </w:tc>
         <w:tc>
@@ -11099,7 +9847,6 @@
                 <w:b/>
               </w:rPr>
             </w:pPr>
-            <w:proofErr w:type="spellStart"/>
             <w:r>
               <w:rPr>
                 <w:b/>
@@ -11113,7 +9860,6 @@
               </w:rPr>
               <w:t>_id</w:t>
             </w:r>
-            <w:proofErr w:type="spellEnd"/>
           </w:p>
         </w:tc>
         <w:tc>
@@ -11557,7 +10303,6 @@
                 <w:b/>
               </w:rPr>
             </w:pPr>
-            <w:proofErr w:type="spellStart"/>
             <w:r>
               <w:rPr>
                 <w:b/>
@@ -11577,7 +10322,6 @@
               </w:rPr>
               <w:t>ime</w:t>
             </w:r>
-            <w:proofErr w:type="spellEnd"/>
           </w:p>
         </w:tc>
         <w:tc>
@@ -11615,14 +10359,12 @@
                 <w:b/>
               </w:rPr>
             </w:pPr>
-            <w:proofErr w:type="spellStart"/>
             <w:r>
               <w:rPr>
                 <w:b/>
               </w:rPr>
               <w:t>updatetime</w:t>
             </w:r>
-            <w:proofErr w:type="spellEnd"/>
           </w:p>
         </w:tc>
         <w:tc>
@@ -11705,7 +10447,6 @@
                 <w:szCs w:val="20"/>
               </w:rPr>
             </w:pPr>
-            <w:proofErr w:type="spellStart"/>
             <w:r>
               <w:rPr>
                 <w:rStyle w:val="a7"/>
@@ -11726,7 +10467,6 @@
               </w:rPr>
               <w:t>_url</w:t>
             </w:r>
-            <w:proofErr w:type="spellEnd"/>
           </w:p>
         </w:tc>
         <w:tc>
@@ -12057,21 +10797,19 @@
           <w:sz w:val="20"/>
           <w:szCs w:val="20"/>
         </w:rPr>
-        <w:t>/</w:t>
-      </w:r>
-      <w:proofErr w:type="spellStart"/>
-      <w:r>
-        <w:rPr>
-          <w:rFonts w:ascii="Arial" w:hAnsi="Arial" w:cs="Arial" w:hint="eastAsia"/>
+        <w:t>/api/</w:t>
+      </w:r>
+      <w:r>
+        <w:rPr>
+          <w:rFonts w:ascii="Arial" w:hAnsi="Arial" w:cs="Arial"/>
           <w:b/>
           <w:bCs/>
           <w:color w:val="000000"/>
           <w:sz w:val="20"/>
           <w:szCs w:val="20"/>
         </w:rPr>
-        <w:t>api</w:t>
-      </w:r>
-      <w:proofErr w:type="spellEnd"/>
+        <w:t>userinfo/update</w:t>
+      </w:r>
       <w:r>
         <w:rPr>
           <w:rFonts w:ascii="Arial" w:hAnsi="Arial" w:cs="Arial" w:hint="eastAsia"/>
@@ -12081,10 +10819,13 @@
           <w:sz w:val="20"/>
           <w:szCs w:val="20"/>
         </w:rPr>
-        <w:t>/</w:t>
-      </w:r>
-      <w:proofErr w:type="spellStart"/>
-      <w:r>
+        <w:t>?user_name=&amp;old_pwd =&amp;new_pwd=</w:t>
+      </w:r>
+    </w:p>
+    <w:p>
+      <w:pPr>
+        <w:widowControl/>
+        <w:jc w:val="left"/>
         <w:rPr>
           <w:rFonts w:ascii="Arial" w:hAnsi="Arial" w:cs="Arial"/>
           <w:b/>
@@ -12093,21 +10834,18 @@
           <w:sz w:val="20"/>
           <w:szCs w:val="20"/>
         </w:rPr>
-        <w:t>userinfo</w:t>
-      </w:r>
-      <w:proofErr w:type="spellEnd"/>
-      <w:r>
-        <w:rPr>
-          <w:rFonts w:ascii="Arial" w:hAnsi="Arial" w:cs="Arial"/>
+      </w:pPr>
+      <w:r>
+        <w:rPr>
+          <w:rFonts w:ascii="Arial" w:hAnsi="Arial" w:cs="Arial" w:hint="eastAsia"/>
           <w:b/>
           <w:bCs/>
           <w:color w:val="000000"/>
           <w:sz w:val="20"/>
           <w:szCs w:val="20"/>
         </w:rPr>
-        <w:t>/</w:t>
-      </w:r>
-      <w:proofErr w:type="spellStart"/>
+        <w:t>成功则返回</w:t>
+      </w:r>
       <w:r>
         <w:rPr>
           <w:rFonts w:ascii="Arial" w:hAnsi="Arial" w:cs="Arial"/>
@@ -12117,20 +10855,22 @@
           <w:sz w:val="20"/>
           <w:szCs w:val="20"/>
         </w:rPr>
-        <w:t>update</w:t>
-      </w:r>
-      <w:r>
-        <w:rPr>
-          <w:rFonts w:ascii="Arial" w:hAnsi="Arial" w:cs="Arial" w:hint="eastAsia"/>
+        <w:t>{"sta":1, "tips":"change password successful !"}</w:t>
+      </w:r>
+    </w:p>
+    <w:p>
+      <w:pPr>
+        <w:widowControl/>
+        <w:jc w:val="left"/>
+        <w:rPr>
+          <w:rFonts w:ascii="Arial" w:hAnsi="Arial" w:cs="Arial"/>
           <w:b/>
           <w:bCs/>
           <w:color w:val="000000"/>
           <w:sz w:val="20"/>
           <w:szCs w:val="20"/>
         </w:rPr>
-        <w:t>?user_name</w:t>
-      </w:r>
-      <w:proofErr w:type="spellEnd"/>
+      </w:pPr>
       <w:r>
         <w:rPr>
           <w:rFonts w:ascii="Arial" w:hAnsi="Arial" w:cs="Arial" w:hint="eastAsia"/>
@@ -12140,56 +10880,47 @@
           <w:sz w:val="20"/>
           <w:szCs w:val="20"/>
         </w:rPr>
-        <w:t>=&amp;</w:t>
-      </w:r>
-      <w:proofErr w:type="spellStart"/>
-      <w:r>
-        <w:rPr>
-          <w:rFonts w:ascii="Arial" w:hAnsi="Arial" w:cs="Arial" w:hint="eastAsia"/>
+        <w:t>密码不匹配返回：</w:t>
+      </w:r>
+      <w:r>
+        <w:rPr>
+          <w:rFonts w:ascii="Arial" w:hAnsi="Arial" w:cs="Arial"/>
           <w:b/>
           <w:bCs/>
           <w:color w:val="000000"/>
           <w:sz w:val="20"/>
           <w:szCs w:val="20"/>
         </w:rPr>
-        <w:t>old_pwd</w:t>
-      </w:r>
-      <w:proofErr w:type="spellEnd"/>
-      <w:r>
-        <w:rPr>
-          <w:rFonts w:ascii="Arial" w:hAnsi="Arial" w:cs="Arial" w:hint="eastAsia"/>
+        <w:t>{"sta":-1, "tips":"password error !"}</w:t>
+      </w:r>
+    </w:p>
+    <w:p>
+      <w:pPr>
+        <w:widowControl/>
+        <w:jc w:val="left"/>
+        <w:rPr>
+          <w:rFonts w:ascii="Arial" w:hAnsi="Arial" w:cs="Arial"/>
           <w:b/>
           <w:bCs/>
           <w:color w:val="000000"/>
           <w:sz w:val="20"/>
           <w:szCs w:val="20"/>
         </w:rPr>
-        <w:t xml:space="preserve"> =&amp;</w:t>
-      </w:r>
-      <w:proofErr w:type="spellStart"/>
-      <w:r>
-        <w:rPr>
-          <w:rFonts w:ascii="Arial" w:hAnsi="Arial" w:cs="Arial" w:hint="eastAsia"/>
+      </w:pPr>
+    </w:p>
+    <w:p>
+      <w:pPr>
+        <w:widowControl/>
+        <w:jc w:val="left"/>
+        <w:rPr>
+          <w:rFonts w:ascii="Arial" w:hAnsi="Arial" w:cs="Arial"/>
           <w:b/>
           <w:bCs/>
           <w:color w:val="000000"/>
           <w:sz w:val="20"/>
           <w:szCs w:val="20"/>
         </w:rPr>
-        <w:t>new_pwd</w:t>
-      </w:r>
-      <w:proofErr w:type="spellEnd"/>
-      <w:r>
-        <w:rPr>
-          <w:rFonts w:ascii="Arial" w:hAnsi="Arial" w:cs="Arial" w:hint="eastAsia"/>
-          <w:b/>
-          <w:bCs/>
-          <w:color w:val="000000"/>
-          <w:sz w:val="20"/>
-          <w:szCs w:val="20"/>
-        </w:rPr>
-        <w:t>=</w:t>
-      </w:r>
+      </w:pPr>
     </w:p>
     <w:p>
       <w:pPr>
@@ -12197,202 +10928,6 @@
         <w:jc w:val="left"/>
         <w:rPr>
           <w:rFonts w:ascii="Arial" w:hAnsi="Arial" w:cs="Arial"/>
-          <w:b/>
-          <w:bCs/>
-          <w:color w:val="000000"/>
-          <w:sz w:val="20"/>
-          <w:szCs w:val="20"/>
-        </w:rPr>
-      </w:pPr>
-      <w:r>
-        <w:rPr>
-          <w:rFonts w:ascii="Arial" w:hAnsi="Arial" w:cs="Arial" w:hint="eastAsia"/>
-          <w:b/>
-          <w:bCs/>
-          <w:color w:val="000000"/>
-          <w:sz w:val="20"/>
-          <w:szCs w:val="20"/>
-        </w:rPr>
-        <w:t>成功则返回</w:t>
-      </w:r>
-      <w:r>
-        <w:rPr>
-          <w:rFonts w:ascii="Arial" w:hAnsi="Arial" w:cs="Arial"/>
-          <w:b/>
-          <w:bCs/>
-          <w:color w:val="000000"/>
-          <w:sz w:val="20"/>
-          <w:szCs w:val="20"/>
-        </w:rPr>
-        <w:t>{"sta":1, "</w:t>
-      </w:r>
-      <w:proofErr w:type="spellStart"/>
-      <w:r>
-        <w:rPr>
-          <w:rFonts w:ascii="Arial" w:hAnsi="Arial" w:cs="Arial"/>
-          <w:b/>
-          <w:bCs/>
-          <w:color w:val="000000"/>
-          <w:sz w:val="20"/>
-          <w:szCs w:val="20"/>
-        </w:rPr>
-        <w:t>tips":"change</w:t>
-      </w:r>
-      <w:proofErr w:type="spellEnd"/>
-      <w:r>
-        <w:rPr>
-          <w:rFonts w:ascii="Arial" w:hAnsi="Arial" w:cs="Arial"/>
-          <w:b/>
-          <w:bCs/>
-          <w:color w:val="000000"/>
-          <w:sz w:val="20"/>
-          <w:szCs w:val="20"/>
-        </w:rPr>
-        <w:t xml:space="preserve"> password successful !"}</w:t>
-      </w:r>
-    </w:p>
-    <w:p>
-      <w:pPr>
-        <w:widowControl/>
-        <w:jc w:val="left"/>
-        <w:rPr>
-          <w:rFonts w:ascii="Arial" w:hAnsi="Arial" w:cs="Arial"/>
-          <w:b/>
-          <w:bCs/>
-          <w:color w:val="000000"/>
-          <w:sz w:val="20"/>
-          <w:szCs w:val="20"/>
-        </w:rPr>
-      </w:pPr>
-      <w:r>
-        <w:rPr>
-          <w:rFonts w:ascii="Arial" w:hAnsi="Arial" w:cs="Arial" w:hint="eastAsia"/>
-          <w:b/>
-          <w:bCs/>
-          <w:color w:val="000000"/>
-          <w:sz w:val="20"/>
-          <w:szCs w:val="20"/>
-        </w:rPr>
-        <w:t>密码不匹配返回：</w:t>
-      </w:r>
-      <w:r>
-        <w:rPr>
-          <w:rFonts w:ascii="Arial" w:hAnsi="Arial" w:cs="Arial"/>
-          <w:b/>
-          <w:bCs/>
-          <w:color w:val="000000"/>
-          <w:sz w:val="20"/>
-          <w:szCs w:val="20"/>
-        </w:rPr>
-        <w:t>{"</w:t>
-      </w:r>
-      <w:proofErr w:type="spellStart"/>
-      <w:r>
-        <w:rPr>
-          <w:rFonts w:ascii="Arial" w:hAnsi="Arial" w:cs="Arial"/>
-          <w:b/>
-          <w:bCs/>
-          <w:color w:val="000000"/>
-          <w:sz w:val="20"/>
-          <w:szCs w:val="20"/>
-        </w:rPr>
-        <w:t>sta</w:t>
-      </w:r>
-      <w:proofErr w:type="spellEnd"/>
-      <w:r>
-        <w:rPr>
-          <w:rFonts w:ascii="Arial" w:hAnsi="Arial" w:cs="Arial"/>
-          <w:b/>
-          <w:bCs/>
-          <w:color w:val="000000"/>
-          <w:sz w:val="20"/>
-          <w:szCs w:val="20"/>
-        </w:rPr>
-        <w:t>":-1, "</w:t>
-      </w:r>
-      <w:proofErr w:type="spellStart"/>
-      <w:r>
-        <w:rPr>
-          <w:rFonts w:ascii="Arial" w:hAnsi="Arial" w:cs="Arial"/>
-          <w:b/>
-          <w:bCs/>
-          <w:color w:val="000000"/>
-          <w:sz w:val="20"/>
-          <w:szCs w:val="20"/>
-        </w:rPr>
-        <w:t>tips":"password</w:t>
-      </w:r>
-      <w:proofErr w:type="spellEnd"/>
-      <w:r>
-        <w:rPr>
-          <w:rFonts w:ascii="Arial" w:hAnsi="Arial" w:cs="Arial"/>
-          <w:b/>
-          <w:bCs/>
-          <w:color w:val="000000"/>
-          <w:sz w:val="20"/>
-          <w:szCs w:val="20"/>
-        </w:rPr>
-        <w:t xml:space="preserve"> </w:t>
-      </w:r>
-      <w:proofErr w:type="gramStart"/>
-      <w:r>
-        <w:rPr>
-          <w:rFonts w:ascii="Arial" w:hAnsi="Arial" w:cs="Arial"/>
-          <w:b/>
-          <w:bCs/>
-          <w:color w:val="000000"/>
-          <w:sz w:val="20"/>
-          <w:szCs w:val="20"/>
-        </w:rPr>
-        <w:t>error !</w:t>
-      </w:r>
-      <w:proofErr w:type="gramEnd"/>
-      <w:r>
-        <w:rPr>
-          <w:rFonts w:ascii="Arial" w:hAnsi="Arial" w:cs="Arial"/>
-          <w:b/>
-          <w:bCs/>
-          <w:color w:val="000000"/>
-          <w:sz w:val="20"/>
-          <w:szCs w:val="20"/>
-        </w:rPr>
-        <w:t>"}</w:t>
-      </w:r>
-    </w:p>
-    <w:p>
-      <w:pPr>
-        <w:widowControl/>
-        <w:jc w:val="left"/>
-        <w:rPr>
-          <w:rFonts w:ascii="Arial" w:hAnsi="Arial" w:cs="Arial" w:hint="eastAsia"/>
-          <w:b/>
-          <w:bCs/>
-          <w:color w:val="000000"/>
-          <w:sz w:val="20"/>
-          <w:szCs w:val="20"/>
-        </w:rPr>
-      </w:pPr>
-    </w:p>
-    <w:p>
-      <w:pPr>
-        <w:widowControl/>
-        <w:jc w:val="left"/>
-        <w:rPr>
-          <w:rFonts w:ascii="Arial" w:hAnsi="Arial" w:cs="Arial" w:hint="eastAsia"/>
-          <w:b/>
-          <w:bCs/>
-          <w:color w:val="000000"/>
-          <w:sz w:val="20"/>
-          <w:szCs w:val="20"/>
-        </w:rPr>
-      </w:pPr>
-    </w:p>
-    <w:p>
-      <w:pPr>
-        <w:widowControl/>
-        <w:jc w:val="left"/>
-        <w:rPr>
-          <w:rFonts w:ascii="Arial" w:hAnsi="Arial" w:cs="Arial" w:hint="eastAsia"/>
           <w:b/>
           <w:bCs/>
           <w:color w:val="000000"/>
@@ -12412,7 +10947,7 @@
         <w:ind w:firstLineChars="0"/>
         <w:jc w:val="left"/>
         <w:rPr>
-          <w:rFonts w:ascii="Arial" w:hAnsi="Arial" w:cs="Arial" w:hint="eastAsia"/>
+          <w:rFonts w:ascii="Arial" w:hAnsi="Arial" w:cs="Arial"/>
           <w:b/>
           <w:bCs/>
           <w:color w:val="000000"/>
@@ -12420,7 +10955,6 @@
           <w:szCs w:val="20"/>
         </w:rPr>
       </w:pPr>
-      <w:bookmarkStart w:id="0" w:name="_GoBack"/>
       <w:r>
         <w:rPr>
           <w:rFonts w:ascii="Arial" w:hAnsi="Arial" w:cs="Arial"/>
@@ -12430,66 +10964,18 @@
           <w:sz w:val="20"/>
           <w:szCs w:val="20"/>
         </w:rPr>
-        <w:t>admin/</w:t>
-      </w:r>
-      <w:proofErr w:type="spellStart"/>
-      <w:r>
-        <w:rPr>
-          <w:rFonts w:ascii="Arial" w:hAnsi="Arial" w:cs="Arial"/>
+        <w:t>admin/api/update/get_version</w:t>
+      </w:r>
+      <w:r>
+        <w:rPr>
+          <w:rFonts w:ascii="Arial" w:hAnsi="Arial" w:cs="Arial" w:hint="eastAsia"/>
           <w:b/>
           <w:bCs/>
           <w:color w:val="000000"/>
           <w:sz w:val="20"/>
           <w:szCs w:val="20"/>
         </w:rPr>
-        <w:t>api</w:t>
-      </w:r>
-      <w:proofErr w:type="spellEnd"/>
-      <w:r>
-        <w:rPr>
-          <w:rFonts w:ascii="Arial" w:hAnsi="Arial" w:cs="Arial"/>
-          <w:b/>
-          <w:bCs/>
-          <w:color w:val="000000"/>
-          <w:sz w:val="20"/>
-          <w:szCs w:val="20"/>
-        </w:rPr>
-        <w:t>/update/</w:t>
-      </w:r>
-      <w:proofErr w:type="spellStart"/>
-      <w:r>
-        <w:rPr>
-          <w:rFonts w:ascii="Arial" w:hAnsi="Arial" w:cs="Arial"/>
-          <w:b/>
-          <w:bCs/>
-          <w:color w:val="000000"/>
-          <w:sz w:val="20"/>
-          <w:szCs w:val="20"/>
-        </w:rPr>
-        <w:t>get_version</w:t>
-      </w:r>
-      <w:r>
-        <w:rPr>
-          <w:rFonts w:ascii="Arial" w:hAnsi="Arial" w:cs="Arial" w:hint="eastAsia"/>
-          <w:b/>
-          <w:bCs/>
-          <w:color w:val="000000"/>
-          <w:sz w:val="20"/>
-          <w:szCs w:val="20"/>
-        </w:rPr>
-        <w:t>?lc</w:t>
-      </w:r>
-      <w:proofErr w:type="spellEnd"/>
-      <w:r>
-        <w:rPr>
-          <w:rFonts w:ascii="Arial" w:hAnsi="Arial" w:cs="Arial" w:hint="eastAsia"/>
-          <w:b/>
-          <w:bCs/>
-          <w:color w:val="000000"/>
-          <w:sz w:val="20"/>
-          <w:szCs w:val="20"/>
-        </w:rPr>
-        <w:t>=</w:t>
+        <w:t>?lc=</w:t>
       </w:r>
     </w:p>
     <w:p>
@@ -12497,7 +10983,7 @@
         <w:widowControl/>
         <w:jc w:val="left"/>
         <w:rPr>
-          <w:rFonts w:ascii="Arial" w:hAnsi="Arial" w:cs="Arial" w:hint="eastAsia"/>
+          <w:rFonts w:ascii="Arial" w:hAnsi="Arial" w:cs="Arial"/>
           <w:b/>
           <w:bCs/>
           <w:color w:val="000000"/>
@@ -12567,7 +11053,6 @@
                 <w:szCs w:val="20"/>
               </w:rPr>
             </w:pPr>
-            <w:proofErr w:type="spellStart"/>
             <w:r>
               <w:rPr>
                 <w:rFonts w:ascii="Arial" w:hAnsi="Arial" w:cs="Arial"/>
@@ -12590,7 +11075,6 @@
               </w:rPr>
               <w:t>_url</w:t>
             </w:r>
-            <w:proofErr w:type="spellEnd"/>
           </w:p>
         </w:tc>
         <w:tc>
@@ -12631,7 +11115,6 @@
                 <w:szCs w:val="20"/>
               </w:rPr>
             </w:pPr>
-            <w:proofErr w:type="spellStart"/>
             <w:r>
               <w:rPr>
                 <w:rFonts w:ascii="Arial" w:hAnsi="Arial" w:cs="Arial" w:hint="eastAsia"/>
@@ -12643,7 +11126,6 @@
               </w:rPr>
               <w:t>os</w:t>
             </w:r>
-            <w:proofErr w:type="spellEnd"/>
           </w:p>
         </w:tc>
         <w:tc>
@@ -12718,7 +11200,6 @@
               </w:rPr>
               <w:t>“</w:t>
             </w:r>
-            <w:proofErr w:type="spellStart"/>
             <w:r>
               <w:rPr>
                 <w:rFonts w:ascii="Arial" w:hAnsi="Arial" w:cs="Arial" w:hint="eastAsia"/>
@@ -12730,7 +11211,6 @@
               </w:rPr>
               <w:t>ios</w:t>
             </w:r>
-            <w:proofErr w:type="spellEnd"/>
             <w:r>
               <w:rPr>
                 <w:rFonts w:ascii="Arial" w:hAnsi="Arial" w:cs="Arial"/>
@@ -12763,7 +11243,6 @@
                 <w:szCs w:val="20"/>
               </w:rPr>
             </w:pPr>
-            <w:proofErr w:type="spellStart"/>
             <w:r>
               <w:rPr>
                 <w:rFonts w:ascii="Arial" w:hAnsi="Arial" w:cs="Arial"/>
@@ -12786,7 +11265,6 @@
               </w:rPr>
               <w:t>_name</w:t>
             </w:r>
-            <w:proofErr w:type="spellEnd"/>
           </w:p>
         </w:tc>
         <w:tc>
@@ -12827,7 +11305,6 @@
                 <w:szCs w:val="20"/>
               </w:rPr>
             </w:pPr>
-            <w:proofErr w:type="spellStart"/>
             <w:r>
               <w:rPr>
                 <w:rFonts w:ascii="Arial" w:hAnsi="Arial" w:cs="Arial"/>
@@ -12850,7 +11327,6 @@
               </w:rPr>
               <w:t>_code</w:t>
             </w:r>
-            <w:proofErr w:type="spellEnd"/>
           </w:p>
         </w:tc>
         <w:tc>
@@ -12891,7 +11367,6 @@
                 <w:szCs w:val="20"/>
               </w:rPr>
             </w:pPr>
-            <w:proofErr w:type="spellStart"/>
             <w:r>
               <w:rPr>
                 <w:rFonts w:ascii="Arial" w:hAnsi="Arial" w:cs="Arial"/>
@@ -12914,7 +11389,6 @@
               </w:rPr>
               <w:t>_name</w:t>
             </w:r>
-            <w:proofErr w:type="spellEnd"/>
           </w:p>
         </w:tc>
         <w:tc>
@@ -12955,7 +11429,6 @@
                 <w:szCs w:val="20"/>
               </w:rPr>
             </w:pPr>
-            <w:proofErr w:type="spellStart"/>
             <w:r>
               <w:rPr>
                 <w:rFonts w:ascii="Arial" w:hAnsi="Arial" w:cs="Arial"/>
@@ -12978,7 +11451,6 @@
               </w:rPr>
               <w:t>_new_content</w:t>
             </w:r>
-            <w:proofErr w:type="spellEnd"/>
           </w:p>
         </w:tc>
         <w:tc>
@@ -13019,7 +11491,6 @@
                 <w:szCs w:val="20"/>
               </w:rPr>
             </w:pPr>
-            <w:proofErr w:type="spellStart"/>
             <w:r>
               <w:rPr>
                 <w:rFonts w:ascii="Arial" w:hAnsi="Arial" w:cs="Arial"/>
@@ -13042,7 +11513,6 @@
               </w:rPr>
               <w:t>_new_title</w:t>
             </w:r>
-            <w:proofErr w:type="spellEnd"/>
           </w:p>
         </w:tc>
         <w:tc>
@@ -13065,14 +11535,13 @@
           </w:p>
         </w:tc>
       </w:tr>
-      <w:bookmarkEnd w:id="0"/>
     </w:tbl>
     <w:p>
       <w:pPr>
         <w:widowControl/>
         <w:jc w:val="left"/>
         <w:rPr>
-          <w:rFonts w:ascii="Arial" w:hAnsi="Arial" w:cs="Arial"/>
+          <w:rFonts w:ascii="Arial" w:hAnsi="Arial" w:cs="Arial" w:hint="eastAsia"/>
           <w:b/>
           <w:bCs/>
           <w:color w:val="000000"/>
@@ -13080,6 +11549,122 @@
           <w:szCs w:val="20"/>
         </w:rPr>
       </w:pPr>
+    </w:p>
+    <w:p>
+      <w:pPr>
+        <w:widowControl/>
+        <w:jc w:val="left"/>
+        <w:rPr>
+          <w:rFonts w:ascii="Arial" w:hAnsi="Arial" w:cs="Arial" w:hint="eastAsia"/>
+          <w:b/>
+          <w:bCs/>
+          <w:color w:val="000000"/>
+          <w:sz w:val="20"/>
+          <w:szCs w:val="20"/>
+        </w:rPr>
+      </w:pPr>
+    </w:p>
+    <w:p>
+      <w:pPr>
+        <w:widowControl/>
+        <w:jc w:val="left"/>
+        <w:rPr>
+          <w:rFonts w:ascii="Arial" w:hAnsi="Arial" w:cs="Arial" w:hint="eastAsia"/>
+          <w:b/>
+          <w:bCs/>
+          <w:color w:val="000000"/>
+          <w:sz w:val="20"/>
+          <w:szCs w:val="20"/>
+        </w:rPr>
+      </w:pPr>
+    </w:p>
+    <w:p>
+      <w:pPr>
+        <w:widowControl/>
+        <w:jc w:val="left"/>
+        <w:rPr>
+          <w:rFonts w:ascii="Arial" w:hAnsi="Arial" w:cs="Arial"/>
+          <w:b/>
+          <w:bCs/>
+          <w:color w:val="000000"/>
+          <w:sz w:val="20"/>
+          <w:szCs w:val="20"/>
+        </w:rPr>
+      </w:pPr>
+      <w:r>
+        <w:rPr>
+          <w:rFonts w:hint="eastAsia"/>
+        </w:rPr>
+        <w:t>admin/api</w:t>
+      </w:r>
+      <w:r>
+        <w:rPr>
+          <w:rFonts w:hint="eastAsia"/>
+        </w:rPr>
+        <w:t>/get_lists?lc=&amp;ids=[{</w:t>
+      </w:r>
+      <w:r>
+        <w:t>“</w:t>
+      </w:r>
+      <w:r>
+        <w:rPr>
+          <w:rFonts w:hint="eastAsia"/>
+        </w:rPr>
+        <w:t>id</w:t>
+      </w:r>
+      <w:r>
+        <w:t>”</w:t>
+      </w:r>
+      <w:r>
+        <w:rPr>
+          <w:rFonts w:hint="eastAsia"/>
+        </w:rPr>
+        <w:t>:</w:t>
+      </w:r>
+      <w:r>
+        <w:t xml:space="preserve"> 1447513399064970</w:t>
+      </w:r>
+      <w:r>
+        <w:rPr>
+          <w:rFonts w:hint="eastAsia"/>
+        </w:rPr>
+        <w:t xml:space="preserve">, </w:t>
+      </w:r>
+      <w:r>
+        <w:t>“</w:t>
+      </w:r>
+      <w:r>
+        <w:rPr>
+          <w:rFonts w:hint="eastAsia"/>
+        </w:rPr>
+        <w:t>id</w:t>
+      </w:r>
+      <w:r>
+        <w:t>”</w:t>
+      </w:r>
+      <w:r>
+        <w:rPr>
+          <w:rFonts w:hint="eastAsia"/>
+        </w:rPr>
+        <w:t xml:space="preserve">: </w:t>
+      </w:r>
+      <w:r>
+        <w:t>…</w:t>
+      </w:r>
+      <w:r>
+        <w:rPr>
+          <w:rFonts w:hint="eastAsia"/>
+        </w:rPr>
+        <w:t>.</w:t>
+      </w:r>
+      <w:bookmarkStart w:id="0" w:name="_GoBack"/>
+      <w:bookmarkEnd w:id="0"/>
+      <w:r>
+        <w:rPr>
+          <w:rFonts w:hint="eastAsia"/>
+        </w:rPr>
+        <w:t>}]</w:t>
+      </w:r>
     </w:p>
     <w:sectPr>
       <w:pgSz w:w="11906" w:h="16838"/>

</xml_diff>